<commit_message>
added files I forgot to push when submitting
</commit_message>
<xml_diff>
--- a/analysis.docx
+++ b/analysis.docx
@@ -24,6 +24,7 @@
     <w:p>
       <w:pPr>
         <w:spacing w:line="276" w:lineRule="auto"/>
+        <w:ind w:firstLine="720"/>
         <w:jc w:val="both"/>
         <w:rPr>
           <w:rFonts w:ascii="Times New Roman" w:hAnsi="Times New Roman" w:cs="Times New Roman"/>
@@ -35,7 +36,23 @@
           <w:rFonts w:ascii="Times New Roman" w:hAnsi="Times New Roman" w:cs="Times New Roman"/>
           <w:sz w:val="24"/>
         </w:rPr>
-        <w:t xml:space="preserve">The GoEmotions dataset given on Moodle contains </w:t>
+        <w:t xml:space="preserve">The </w:t>
+      </w:r>
+      <w:proofErr w:type="spellStart"/>
+      <w:r>
+        <w:rPr>
+          <w:rFonts w:ascii="Times New Roman" w:hAnsi="Times New Roman" w:cs="Times New Roman"/>
+          <w:sz w:val="24"/>
+        </w:rPr>
+        <w:t>GoEmotions</w:t>
+      </w:r>
+      <w:proofErr w:type="spellEnd"/>
+      <w:r>
+        <w:rPr>
+          <w:rFonts w:ascii="Times New Roman" w:hAnsi="Times New Roman" w:cs="Times New Roman"/>
+          <w:sz w:val="24"/>
+        </w:rPr>
+        <w:t xml:space="preserve"> dataset given on Moodle contains </w:t>
       </w:r>
       <w:r>
         <w:rPr>
@@ -56,14 +73,21 @@
           <w:rFonts w:ascii="Times New Roman" w:hAnsi="Times New Roman" w:cs="Times New Roman"/>
           <w:sz w:val="24"/>
         </w:rPr>
-        <w:t>the “Reddit Sentiment” plot below</w:t>
-      </w:r>
-      <w:r>
-        <w:rPr>
-          <w:rFonts w:ascii="Times New Roman" w:hAnsi="Times New Roman" w:cs="Times New Roman"/>
-          <w:sz w:val="24"/>
-        </w:rPr>
-        <w:t xml:space="preserve"> that there are</w:t>
+        <w:t xml:space="preserve">the </w:t>
+      </w:r>
+      <w:r>
+        <w:rPr>
+          <w:rFonts w:ascii="Times New Roman" w:hAnsi="Times New Roman" w:cs="Times New Roman"/>
+          <w:sz w:val="24"/>
+        </w:rPr>
+        <w:t xml:space="preserve">Figure 1 below </w:t>
+      </w:r>
+      <w:r>
+        <w:rPr>
+          <w:rFonts w:ascii="Times New Roman" w:hAnsi="Times New Roman" w:cs="Times New Roman"/>
+          <w:sz w:val="24"/>
+        </w:rPr>
+        <w:t>that there are</w:t>
       </w:r>
       <w:r>
         <w:rPr>
@@ -89,12 +113,9 @@
     </w:p>
     <w:p>
       <w:pPr>
+        <w:keepNext/>
         <w:spacing w:line="276" w:lineRule="auto"/>
         <w:jc w:val="both"/>
-        <w:rPr>
-          <w:rFonts w:ascii="Times New Roman" w:hAnsi="Times New Roman" w:cs="Times New Roman"/>
-          <w:sz w:val="24"/>
-        </w:rPr>
       </w:pPr>
       <w:r>
         <w:rPr>
@@ -155,7 +176,7 @@
     </w:p>
     <w:p>
       <w:pPr>
-        <w:spacing w:line="276" w:lineRule="auto"/>
+        <w:pStyle w:val="Lgende"/>
         <w:jc w:val="both"/>
         <w:rPr>
           <w:rFonts w:ascii="Times New Roman" w:hAnsi="Times New Roman" w:cs="Times New Roman"/>
@@ -163,93 +184,132 @@
         </w:rPr>
       </w:pPr>
       <w:r>
-        <w:rPr>
-          <w:rFonts w:ascii="Times New Roman" w:hAnsi="Times New Roman" w:cs="Times New Roman"/>
-          <w:sz w:val="24"/>
-        </w:rPr>
-        <w:t xml:space="preserve">This imbalance could impact the training process in a way that the </w:t>
-      </w:r>
-      <w:r>
-        <w:rPr>
-          <w:rFonts w:ascii="Times New Roman" w:hAnsi="Times New Roman" w:cs="Times New Roman"/>
-          <w:sz w:val="24"/>
-        </w:rPr>
-        <w:t>classifier</w:t>
-      </w:r>
-      <w:r>
-        <w:rPr>
-          <w:rFonts w:ascii="Times New Roman" w:hAnsi="Times New Roman" w:cs="Times New Roman"/>
-          <w:sz w:val="24"/>
-        </w:rPr>
-        <w:t xml:space="preserve"> considers the “ambiguous” category to be less common. This bias could then impact the prediction process in a way that comments will have a smaller probability </w:t>
-      </w:r>
-      <w:r>
-        <w:rPr>
-          <w:rFonts w:ascii="Times New Roman" w:hAnsi="Times New Roman" w:cs="Times New Roman"/>
-          <w:sz w:val="24"/>
-        </w:rPr>
-        <w:t>of being label</w:t>
-      </w:r>
-      <w:r>
-        <w:rPr>
-          <w:rFonts w:ascii="Times New Roman" w:hAnsi="Times New Roman" w:cs="Times New Roman"/>
-          <w:sz w:val="24"/>
-        </w:rPr>
-        <w:t xml:space="preserve">ed as “ambiguous” even if they are categorized as so. </w:t>
-      </w:r>
-      <w:r>
-        <w:rPr>
-          <w:rFonts w:ascii="Times New Roman" w:hAnsi="Times New Roman" w:cs="Times New Roman"/>
-          <w:sz w:val="24"/>
-        </w:rPr>
-        <w:t xml:space="preserve">In the </w:t>
-      </w:r>
-      <w:r>
-        <w:rPr>
-          <w:rFonts w:ascii="Times New Roman" w:hAnsi="Times New Roman" w:cs="Times New Roman"/>
-          <w:sz w:val="24"/>
-        </w:rPr>
-        <w:t>“Reddit Emotion” plot below</w:t>
-      </w:r>
-      <w:r>
-        <w:rPr>
-          <w:rFonts w:ascii="Times New Roman" w:hAnsi="Times New Roman" w:cs="Times New Roman"/>
-          <w:sz w:val="24"/>
-        </w:rPr>
-        <w:t xml:space="preserve">, we can see </w:t>
-      </w:r>
-      <w:r>
-        <w:rPr>
-          <w:rFonts w:ascii="Times New Roman" w:hAnsi="Times New Roman" w:cs="Times New Roman"/>
-          <w:sz w:val="24"/>
-        </w:rPr>
-        <w:t>a huge</w:t>
-      </w:r>
-      <w:r>
-        <w:rPr>
-          <w:rFonts w:ascii="Times New Roman" w:hAnsi="Times New Roman" w:cs="Times New Roman"/>
-          <w:sz w:val="24"/>
-        </w:rPr>
-        <w:t xml:space="preserve"> imbalance in the emotions category.</w:t>
-      </w:r>
-      <w:r>
-        <w:rPr>
-          <w:rFonts w:ascii="Times New Roman" w:hAnsi="Times New Roman" w:cs="Times New Roman"/>
+        <w:t xml:space="preserve">Figure </w:t>
+      </w:r>
+      <w:r>
+        <w:fldChar w:fldCharType="begin"/>
+      </w:r>
+      <w:r>
+        <w:instrText xml:space="preserve"> SEQ Figure \* ARABIC </w:instrText>
+      </w:r>
+      <w:r>
+        <w:fldChar w:fldCharType="separate"/>
+      </w:r>
+      <w:r>
+        <w:rPr>
           <w:noProof/>
-          <w:sz w:val="24"/>
-          <w:lang w:eastAsia="en-CA"/>
-        </w:rPr>
-        <w:t xml:space="preserve"> </w:t>
+        </w:rPr>
+        <w:t>1</w:t>
+      </w:r>
+      <w:r>
+        <w:fldChar w:fldCharType="end"/>
+      </w:r>
+      <w:r>
+        <w:t>: Sentiment distribution</w:t>
       </w:r>
     </w:p>
     <w:p>
       <w:pPr>
         <w:spacing w:line="276" w:lineRule="auto"/>
+        <w:ind w:firstLine="720"/>
         <w:jc w:val="both"/>
         <w:rPr>
           <w:rFonts w:ascii="Times New Roman" w:hAnsi="Times New Roman" w:cs="Times New Roman"/>
           <w:sz w:val="24"/>
         </w:rPr>
+      </w:pPr>
+      <w:r>
+        <w:rPr>
+          <w:rFonts w:ascii="Times New Roman" w:hAnsi="Times New Roman" w:cs="Times New Roman"/>
+          <w:sz w:val="24"/>
+        </w:rPr>
+        <w:t xml:space="preserve">This imbalance could impact the training process in a way that the </w:t>
+      </w:r>
+      <w:r>
+        <w:rPr>
+          <w:rFonts w:ascii="Times New Roman" w:hAnsi="Times New Roman" w:cs="Times New Roman"/>
+          <w:sz w:val="24"/>
+        </w:rPr>
+        <w:t>classifier</w:t>
+      </w:r>
+      <w:r>
+        <w:rPr>
+          <w:rFonts w:ascii="Times New Roman" w:hAnsi="Times New Roman" w:cs="Times New Roman"/>
+          <w:sz w:val="24"/>
+        </w:rPr>
+        <w:t xml:space="preserve"> considers the “ambiguous” category to be less common. This bias could then impact the prediction process in a way that comments will have a smaller probability </w:t>
+      </w:r>
+      <w:r>
+        <w:rPr>
+          <w:rFonts w:ascii="Times New Roman" w:hAnsi="Times New Roman" w:cs="Times New Roman"/>
+          <w:sz w:val="24"/>
+        </w:rPr>
+        <w:t>of being label</w:t>
+      </w:r>
+      <w:r>
+        <w:rPr>
+          <w:rFonts w:ascii="Times New Roman" w:hAnsi="Times New Roman" w:cs="Times New Roman"/>
+          <w:sz w:val="24"/>
+        </w:rPr>
+        <w:t xml:space="preserve">ed as “ambiguous” when they should be. </w:t>
+      </w:r>
+      <w:r>
+        <w:rPr>
+          <w:rFonts w:ascii="Times New Roman" w:hAnsi="Times New Roman" w:cs="Times New Roman"/>
+          <w:sz w:val="24"/>
+        </w:rPr>
+        <w:t xml:space="preserve">In the </w:t>
+      </w:r>
+      <w:r>
+        <w:rPr>
+          <w:rFonts w:ascii="Times New Roman" w:hAnsi="Times New Roman" w:cs="Times New Roman"/>
+          <w:sz w:val="24"/>
+        </w:rPr>
+        <w:t>Figure 2</w:t>
+      </w:r>
+      <w:r>
+        <w:rPr>
+          <w:rFonts w:ascii="Times New Roman" w:hAnsi="Times New Roman" w:cs="Times New Roman"/>
+          <w:sz w:val="24"/>
+        </w:rPr>
+        <w:t xml:space="preserve"> below</w:t>
+      </w:r>
+      <w:r>
+        <w:rPr>
+          <w:rFonts w:ascii="Times New Roman" w:hAnsi="Times New Roman" w:cs="Times New Roman"/>
+          <w:sz w:val="24"/>
+        </w:rPr>
+        <w:t xml:space="preserve">, we can see </w:t>
+      </w:r>
+      <w:r>
+        <w:rPr>
+          <w:rFonts w:ascii="Times New Roman" w:hAnsi="Times New Roman" w:cs="Times New Roman"/>
+          <w:sz w:val="24"/>
+        </w:rPr>
+        <w:t>a huge</w:t>
+      </w:r>
+      <w:r>
+        <w:rPr>
+          <w:rFonts w:ascii="Times New Roman" w:hAnsi="Times New Roman" w:cs="Times New Roman"/>
+          <w:sz w:val="24"/>
+        </w:rPr>
+        <w:t xml:space="preserve"> imbalance in the emotions category.</w:t>
+      </w:r>
+      <w:r>
+        <w:rPr>
+          <w:rFonts w:ascii="Times New Roman" w:hAnsi="Times New Roman" w:cs="Times New Roman"/>
+          <w:noProof/>
+          <w:sz w:val="24"/>
+          <w:lang w:eastAsia="en-CA"/>
+        </w:rPr>
+        <w:t xml:space="preserve"> </w:t>
+      </w:r>
+    </w:p>
+    <w:p>
+      <w:pPr>
+        <w:keepNext/>
+        <w:spacing w:line="276" w:lineRule="auto"/>
+        <w:jc w:val="both"/>
       </w:pPr>
       <w:r>
         <w:rPr>
@@ -311,7 +371,42 @@
     </w:p>
     <w:p>
       <w:pPr>
+        <w:pStyle w:val="Lgende"/>
+        <w:jc w:val="both"/>
+        <w:rPr>
+          <w:rFonts w:ascii="Times New Roman" w:hAnsi="Times New Roman" w:cs="Times New Roman"/>
+          <w:sz w:val="24"/>
+        </w:rPr>
+      </w:pPr>
+      <w:r>
+        <w:t xml:space="preserve">Figure </w:t>
+      </w:r>
+      <w:r>
+        <w:fldChar w:fldCharType="begin"/>
+      </w:r>
+      <w:r>
+        <w:instrText xml:space="preserve"> SEQ Figure \* ARABIC </w:instrText>
+      </w:r>
+      <w:r>
+        <w:fldChar w:fldCharType="separate"/>
+      </w:r>
+      <w:r>
+        <w:rPr>
+          <w:noProof/>
+        </w:rPr>
+        <w:t>2</w:t>
+      </w:r>
+      <w:r>
+        <w:fldChar w:fldCharType="end"/>
+      </w:r>
+      <w:r>
+        <w:t>: Emotion distribution</w:t>
+      </w:r>
+    </w:p>
+    <w:p>
+      <w:pPr>
         <w:spacing w:line="276" w:lineRule="auto"/>
+        <w:ind w:firstLine="720"/>
         <w:jc w:val="both"/>
         <w:rPr>
           <w:rFonts w:ascii="Times New Roman" w:hAnsi="Times New Roman" w:cs="Times New Roman"/>
@@ -358,7 +453,14 @@
           <w:rFonts w:ascii="Times New Roman" w:hAnsi="Times New Roman" w:cs="Times New Roman"/>
           <w:sz w:val="24"/>
         </w:rPr>
-        <w:t xml:space="preserve">as </w:t>
+        <w:t>in</w:t>
+      </w:r>
+      <w:r>
+        <w:rPr>
+          <w:rFonts w:ascii="Times New Roman" w:hAnsi="Times New Roman" w:cs="Times New Roman"/>
+          <w:sz w:val="24"/>
+        </w:rPr>
+        <w:t xml:space="preserve"> </w:t>
       </w:r>
       <w:r>
         <w:rPr>
@@ -442,21 +544,7 @@
           <w:rFonts w:ascii="Times New Roman" w:hAnsi="Times New Roman" w:cs="Times New Roman"/>
           <w:sz w:val="24"/>
         </w:rPr>
-        <w:t>very well</w:t>
-      </w:r>
-      <w:r>
-        <w:rPr>
-          <w:rFonts w:ascii="Times New Roman" w:hAnsi="Times New Roman" w:cs="Times New Roman"/>
-          <w:sz w:val="24"/>
-        </w:rPr>
-        <w:t xml:space="preserve"> </w:t>
-      </w:r>
-      <w:r>
-        <w:rPr>
-          <w:rFonts w:ascii="Times New Roman" w:hAnsi="Times New Roman" w:cs="Times New Roman"/>
-          <w:sz w:val="24"/>
-        </w:rPr>
-        <w:t>performing</w:t>
+        <w:t>very performing</w:t>
       </w:r>
       <w:r>
         <w:rPr>
@@ -558,50 +646,41 @@
         <w:rPr>
           <w:rFonts w:ascii="Times New Roman" w:hAnsi="Times New Roman" w:cs="Times New Roman"/>
           <w:sz w:val="24"/>
+          <w:u w:val="single"/>
         </w:rPr>
       </w:pPr>
       <w:r>
         <w:rPr>
           <w:rFonts w:ascii="Times New Roman" w:hAnsi="Times New Roman" w:cs="Times New Roman"/>
           <w:sz w:val="24"/>
-        </w:rPr>
-        <w:t>An analysis of the results of all the models for both classification tasks. In particular, compare and contrast the performance of each model with one another, and with the datasets. Please note that your discussion must be analytical. This means that in addition to stating the facts (e.g. the macro-F1 has this value), you should also analyse them (i.e. explain why some metric seems more appropriate than another, or why your model did not do as well as expected.) Tables, graphs and contingency tables to back up your claims would be very welcome here.</w:t>
+          <w:u w:val="single"/>
+        </w:rPr>
+        <w:t>Words as Features:</w:t>
       </w:r>
     </w:p>
     <w:p>
       <w:pPr>
         <w:spacing w:line="276" w:lineRule="auto"/>
+        <w:ind w:firstLine="720"/>
         <w:jc w:val="both"/>
         <w:rPr>
           <w:rFonts w:ascii="Times New Roman" w:hAnsi="Times New Roman" w:cs="Times New Roman"/>
           <w:sz w:val="24"/>
-          <w:u w:val="single"/>
         </w:rPr>
       </w:pPr>
       <w:r>
         <w:rPr>
           <w:rFonts w:ascii="Times New Roman" w:hAnsi="Times New Roman" w:cs="Times New Roman"/>
           <w:sz w:val="24"/>
-          <w:u w:val="single"/>
-        </w:rPr>
-        <w:t>Words as Features:</w:t>
-      </w:r>
-    </w:p>
-    <w:p>
-      <w:pPr>
-        <w:spacing w:line="276" w:lineRule="auto"/>
-        <w:jc w:val="both"/>
-        <w:rPr>
-          <w:rFonts w:ascii="Times New Roman" w:hAnsi="Times New Roman" w:cs="Times New Roman"/>
-          <w:sz w:val="24"/>
-        </w:rPr>
-      </w:pPr>
-      <w:r>
-        <w:rPr>
-          <w:rFonts w:ascii="Times New Roman" w:hAnsi="Times New Roman" w:cs="Times New Roman"/>
-          <w:sz w:val="24"/>
-        </w:rPr>
-        <w:t>The first part of the mini project was to train various classifiers with w</w:t>
+        </w:rPr>
+        <w:t>The first part of the mini-</w:t>
+      </w:r>
+      <w:r>
+        <w:rPr>
+          <w:rFonts w:ascii="Times New Roman" w:hAnsi="Times New Roman" w:cs="Times New Roman"/>
+          <w:sz w:val="24"/>
+        </w:rPr>
+        <w:t>project was to train various classifiers with w</w:t>
       </w:r>
       <w:r>
         <w:rPr>
@@ -630,6 +709,29 @@
           <w:sz w:val="24"/>
         </w:rPr>
         <w:t>s</w:t>
+      </w:r>
+      <w:r>
+        <w:rPr>
+          <w:rFonts w:ascii="Times New Roman" w:hAnsi="Times New Roman" w:cs="Times New Roman"/>
+          <w:sz w:val="24"/>
+        </w:rPr>
+        <w:t xml:space="preserve"> </w:t>
+      </w:r>
+      <w:proofErr w:type="spellStart"/>
+      <w:r>
+        <w:rPr>
+          <w:rFonts w:ascii="Times New Roman" w:hAnsi="Times New Roman" w:cs="Times New Roman"/>
+          <w:sz w:val="24"/>
+        </w:rPr>
+        <w:t>vectorized</w:t>
+      </w:r>
+      <w:proofErr w:type="spellEnd"/>
+      <w:r>
+        <w:rPr>
+          <w:rFonts w:ascii="Times New Roman" w:hAnsi="Times New Roman" w:cs="Times New Roman"/>
+          <w:sz w:val="24"/>
+        </w:rPr>
+        <w:t xml:space="preserve"> with one-hot encoding</w:t>
       </w:r>
       <w:r>
         <w:rPr>
@@ -1430,8 +1532,16 @@
               <w:rPr>
                 <w:rFonts w:ascii="Times New Roman" w:hAnsi="Times New Roman" w:cs="Times New Roman"/>
               </w:rPr>
-              <w:t>Criterion = gini</w:t>
-            </w:r>
+              <w:t xml:space="preserve">Criterion = </w:t>
+            </w:r>
+            <w:proofErr w:type="spellStart"/>
+            <w:r>
+              <w:rPr>
+                <w:rFonts w:ascii="Times New Roman" w:hAnsi="Times New Roman" w:cs="Times New Roman"/>
+              </w:rPr>
+              <w:t>gini</w:t>
+            </w:r>
+            <w:proofErr w:type="spellEnd"/>
           </w:p>
           <w:p>
             <w:pPr>
@@ -1605,8 +1715,16 @@
               <w:rPr>
                 <w:rFonts w:ascii="Times New Roman" w:hAnsi="Times New Roman" w:cs="Times New Roman"/>
               </w:rPr>
-              <w:t>Activation = relu</w:t>
-            </w:r>
+              <w:t xml:space="preserve">Activation = </w:t>
+            </w:r>
+            <w:proofErr w:type="spellStart"/>
+            <w:r>
+              <w:rPr>
+                <w:rFonts w:ascii="Times New Roman" w:hAnsi="Times New Roman" w:cs="Times New Roman"/>
+              </w:rPr>
+              <w:t>relu</w:t>
+            </w:r>
+            <w:proofErr w:type="spellEnd"/>
           </w:p>
           <w:p>
             <w:pPr>
@@ -1637,7 +1755,21 @@
               <w:rPr>
                 <w:rFonts w:ascii="Times New Roman" w:hAnsi="Times New Roman" w:cs="Times New Roman"/>
               </w:rPr>
-              <w:t>Max iter = 3</w:t>
+              <w:t xml:space="preserve">Max </w:t>
+            </w:r>
+            <w:proofErr w:type="spellStart"/>
+            <w:r>
+              <w:rPr>
+                <w:rFonts w:ascii="Times New Roman" w:hAnsi="Times New Roman" w:cs="Times New Roman"/>
+              </w:rPr>
+              <w:t>iter</w:t>
+            </w:r>
+            <w:proofErr w:type="spellEnd"/>
+            <w:r>
+              <w:rPr>
+                <w:rFonts w:ascii="Times New Roman" w:hAnsi="Times New Roman" w:cs="Times New Roman"/>
+              </w:rPr>
+              <w:t xml:space="preserve"> = 3</w:t>
             </w:r>
           </w:p>
           <w:p>
@@ -1783,12 +1915,21 @@
         <w:t xml:space="preserve">Table </w:t>
       </w:r>
       <w:r>
+        <w:rPr>
+          <w:noProof/>
+        </w:rPr>
         <w:fldChar w:fldCharType="begin"/>
       </w:r>
       <w:r>
+        <w:rPr>
+          <w:noProof/>
+        </w:rPr>
         <w:instrText xml:space="preserve"> SEQ Table \* ARABIC </w:instrText>
       </w:r>
       <w:r>
+        <w:rPr>
+          <w:noProof/>
+        </w:rPr>
         <w:fldChar w:fldCharType="separate"/>
       </w:r>
       <w:r>
@@ -1798,6 +1939,9 @@
         <w:t>1</w:t>
       </w:r>
       <w:r>
+        <w:rPr>
+          <w:noProof/>
+        </w:rPr>
         <w:fldChar w:fldCharType="end"/>
       </w:r>
       <w:r>
@@ -1817,6 +1961,7 @@
     <w:p>
       <w:pPr>
         <w:spacing w:line="276" w:lineRule="auto"/>
+        <w:ind w:firstLine="720"/>
         <w:jc w:val="both"/>
         <w:rPr>
           <w:rFonts w:ascii="Times New Roman" w:hAnsi="Times New Roman" w:cs="Times New Roman"/>
@@ -1828,14 +1973,79 @@
           <w:rFonts w:ascii="Times New Roman" w:hAnsi="Times New Roman" w:cs="Times New Roman"/>
           <w:sz w:val="24"/>
         </w:rPr>
-        <w:t>We can see that the Top-MLP classifier is the best one as it has the highest Accuracy and Weighted-average F1</w:t>
-      </w:r>
-      <w:r>
-        <w:rPr>
-          <w:rFonts w:ascii="Times New Roman" w:hAnsi="Times New Roman" w:cs="Times New Roman"/>
-          <w:sz w:val="24"/>
-        </w:rPr>
-        <w:t>values. In the case of this</w:t>
+        <w:t>We can see that the Top-MLP classifier</w:t>
+      </w:r>
+      <w:r>
+        <w:rPr>
+          <w:rFonts w:ascii="Times New Roman" w:hAnsi="Times New Roman" w:cs="Times New Roman"/>
+          <w:sz w:val="24"/>
+        </w:rPr>
+        <w:t xml:space="preserve">, which uses the </w:t>
+      </w:r>
+      <w:proofErr w:type="spellStart"/>
+      <w:r>
+        <w:rPr>
+          <w:rFonts w:ascii="Times New Roman" w:hAnsi="Times New Roman" w:cs="Times New Roman"/>
+          <w:sz w:val="24"/>
+        </w:rPr>
+        <w:t>ReLU</w:t>
+      </w:r>
+      <w:proofErr w:type="spellEnd"/>
+      <w:r>
+        <w:rPr>
+          <w:rFonts w:ascii="Times New Roman" w:hAnsi="Times New Roman" w:cs="Times New Roman"/>
+          <w:sz w:val="24"/>
+        </w:rPr>
+        <w:t xml:space="preserve"> activation function, the Adam so</w:t>
+      </w:r>
+      <w:r>
+        <w:rPr>
+          <w:rFonts w:ascii="Times New Roman" w:hAnsi="Times New Roman" w:cs="Times New Roman"/>
+          <w:sz w:val="24"/>
+        </w:rPr>
+        <w:t>lver, 3 maximum iterations, and two layers of 30 and 50 neurons,</w:t>
+      </w:r>
+      <w:r>
+        <w:rPr>
+          <w:rFonts w:ascii="Times New Roman" w:hAnsi="Times New Roman" w:cs="Times New Roman"/>
+          <w:sz w:val="24"/>
+        </w:rPr>
+        <w:t xml:space="preserve"> is the best one as it has the highest Accuracy</w:t>
+      </w:r>
+      <w:r>
+        <w:rPr>
+          <w:rFonts w:ascii="Times New Roman" w:hAnsi="Times New Roman" w:cs="Times New Roman"/>
+          <w:sz w:val="24"/>
+        </w:rPr>
+        <w:t xml:space="preserve">, which is 43.5%, and </w:t>
+      </w:r>
+      <w:r>
+        <w:rPr>
+          <w:rFonts w:ascii="Times New Roman" w:hAnsi="Times New Roman" w:cs="Times New Roman"/>
+          <w:sz w:val="24"/>
+        </w:rPr>
+        <w:t xml:space="preserve">highest </w:t>
+      </w:r>
+      <w:r>
+        <w:rPr>
+          <w:rFonts w:ascii="Times New Roman" w:hAnsi="Times New Roman" w:cs="Times New Roman"/>
+          <w:sz w:val="24"/>
+        </w:rPr>
+        <w:t>Weighted-average F1, which is 38.8%</w:t>
+      </w:r>
+      <w:r>
+        <w:rPr>
+          <w:rFonts w:ascii="Times New Roman" w:hAnsi="Times New Roman" w:cs="Times New Roman"/>
+          <w:sz w:val="24"/>
+        </w:rPr>
+        <w:t xml:space="preserve"> [Table 1]</w:t>
+      </w:r>
+      <w:r>
+        <w:rPr>
+          <w:rFonts w:ascii="Times New Roman" w:hAnsi="Times New Roman" w:cs="Times New Roman"/>
+          <w:sz w:val="24"/>
+        </w:rPr>
+        <w:t>. In the case of this</w:t>
       </w:r>
       <w:r>
         <w:rPr>
@@ -1863,57 +2073,276 @@
           <w:rFonts w:ascii="Times New Roman" w:hAnsi="Times New Roman" w:cs="Times New Roman"/>
           <w:sz w:val="24"/>
         </w:rPr>
-        <w:t>actual performance</w:t>
-      </w:r>
-      <w:bookmarkStart w:id="0" w:name="_GoBack"/>
-      <w:bookmarkEnd w:id="0"/>
-      <w:r>
-        <w:rPr>
-          <w:rFonts w:ascii="Times New Roman" w:hAnsi="Times New Roman" w:cs="Times New Roman"/>
-          <w:sz w:val="24"/>
-        </w:rPr>
-        <w:t xml:space="preserve"> with other models.</w:t>
-      </w:r>
-    </w:p>
-    <w:p>
-      <w:pPr>
-        <w:spacing w:line="276" w:lineRule="auto"/>
-        <w:jc w:val="both"/>
-        <w:rPr>
-          <w:rFonts w:ascii="Times New Roman" w:hAnsi="Times New Roman" w:cs="Times New Roman"/>
-          <w:sz w:val="24"/>
-        </w:rPr>
-      </w:pPr>
-    </w:p>
-    <w:p>
-      <w:pPr>
-        <w:spacing w:line="276" w:lineRule="auto"/>
-        <w:jc w:val="both"/>
-        <w:rPr>
-          <w:rFonts w:ascii="Times New Roman" w:hAnsi="Times New Roman" w:cs="Times New Roman"/>
-          <w:sz w:val="24"/>
-        </w:rPr>
-      </w:pPr>
-    </w:p>
-    <w:p>
-      <w:pPr>
-        <w:spacing w:line="276" w:lineRule="auto"/>
-        <w:jc w:val="both"/>
-        <w:rPr>
-          <w:rFonts w:ascii="Times New Roman" w:hAnsi="Times New Roman" w:cs="Times New Roman"/>
-          <w:sz w:val="24"/>
-        </w:rPr>
-      </w:pPr>
-    </w:p>
-    <w:p>
-      <w:pPr>
-        <w:spacing w:line="276" w:lineRule="auto"/>
-        <w:jc w:val="both"/>
-        <w:rPr>
-          <w:rFonts w:ascii="Times New Roman" w:hAnsi="Times New Roman" w:cs="Times New Roman"/>
-          <w:sz w:val="24"/>
-        </w:rPr>
-      </w:pPr>
+        <w:t>actual performance with other models.</w:t>
+      </w:r>
+      <w:r>
+        <w:rPr>
+          <w:rFonts w:ascii="Times New Roman" w:hAnsi="Times New Roman" w:cs="Times New Roman"/>
+          <w:sz w:val="24"/>
+        </w:rPr>
+        <w:t xml:space="preserve"> Also, since the F1-score is a mix of precision and recall measurements, it is a better overall indicator of performance.</w:t>
+      </w:r>
+      <w:r>
+        <w:rPr>
+          <w:rFonts w:ascii="Times New Roman" w:hAnsi="Times New Roman" w:cs="Times New Roman"/>
+          <w:sz w:val="24"/>
+        </w:rPr>
+        <w:t xml:space="preserve"> Another important aspect to note is that the Top-MLP and Base-MLP classifiers did not converge after their specified max</w:t>
+      </w:r>
+      <w:r>
+        <w:rPr>
+          <w:rFonts w:ascii="Times New Roman" w:hAnsi="Times New Roman" w:cs="Times New Roman"/>
+          <w:sz w:val="24"/>
+        </w:rPr>
+        <w:t>imum number of</w:t>
+      </w:r>
+      <w:r>
+        <w:rPr>
+          <w:rFonts w:ascii="Times New Roman" w:hAnsi="Times New Roman" w:cs="Times New Roman"/>
+          <w:sz w:val="24"/>
+        </w:rPr>
+        <w:t xml:space="preserve"> iterations. In order to make the model training more time-manageable and to be able to train all the classifiers </w:t>
+      </w:r>
+      <w:r>
+        <w:rPr>
+          <w:rFonts w:ascii="Times New Roman" w:hAnsi="Times New Roman" w:cs="Times New Roman"/>
+          <w:sz w:val="24"/>
+        </w:rPr>
+        <w:t>before</w:t>
+      </w:r>
+      <w:r>
+        <w:rPr>
+          <w:rFonts w:ascii="Times New Roman" w:hAnsi="Times New Roman" w:cs="Times New Roman"/>
+          <w:sz w:val="24"/>
+        </w:rPr>
+        <w:t xml:space="preserve"> the assignment deadline, I had to limit the Top-MLP maximum iterations number to 3. By default, Base-MLP runs until it has reached 200 iterations. Base-MLP </w:t>
+      </w:r>
+      <w:r>
+        <w:rPr>
+          <w:rFonts w:ascii="Times New Roman" w:hAnsi="Times New Roman" w:cs="Times New Roman"/>
+          <w:sz w:val="24"/>
+        </w:rPr>
+        <w:t>n</w:t>
+      </w:r>
+      <w:r>
+        <w:rPr>
+          <w:rFonts w:ascii="Times New Roman" w:hAnsi="Times New Roman" w:cs="Times New Roman"/>
+          <w:sz w:val="24"/>
+        </w:rPr>
+        <w:t xml:space="preserve">ot converging after 200 epochs means that it might have taken way more iterations to return a </w:t>
+      </w:r>
+      <w:r>
+        <w:rPr>
+          <w:rFonts w:ascii="Times New Roman" w:hAnsi="Times New Roman" w:cs="Times New Roman"/>
+          <w:sz w:val="24"/>
+        </w:rPr>
+        <w:t>converging multi-layer</w:t>
+      </w:r>
+      <w:r>
+        <w:rPr>
+          <w:rFonts w:ascii="Times New Roman" w:hAnsi="Times New Roman" w:cs="Times New Roman"/>
+          <w:sz w:val="24"/>
+        </w:rPr>
+        <w:t xml:space="preserve"> perceptron</w:t>
+      </w:r>
+      <w:r>
+        <w:rPr>
+          <w:rFonts w:ascii="Times New Roman" w:hAnsi="Times New Roman" w:cs="Times New Roman"/>
+          <w:sz w:val="24"/>
+        </w:rPr>
+        <w:t xml:space="preserve">. In that </w:t>
+      </w:r>
+      <w:r>
+        <w:rPr>
+          <w:rFonts w:ascii="Times New Roman" w:hAnsi="Times New Roman" w:cs="Times New Roman"/>
+          <w:sz w:val="24"/>
+        </w:rPr>
+        <w:t>scenario</w:t>
+      </w:r>
+      <w:r>
+        <w:rPr>
+          <w:rFonts w:ascii="Times New Roman" w:hAnsi="Times New Roman" w:cs="Times New Roman"/>
+          <w:sz w:val="24"/>
+        </w:rPr>
+        <w:t xml:space="preserve">, the accuracy and F1 scores might have been </w:t>
+      </w:r>
+      <w:r>
+        <w:rPr>
+          <w:rFonts w:ascii="Times New Roman" w:hAnsi="Times New Roman" w:cs="Times New Roman"/>
+          <w:sz w:val="24"/>
+        </w:rPr>
+        <w:t>even</w:t>
+      </w:r>
+      <w:r>
+        <w:rPr>
+          <w:rFonts w:ascii="Times New Roman" w:hAnsi="Times New Roman" w:cs="Times New Roman"/>
+          <w:sz w:val="24"/>
+        </w:rPr>
+        <w:t xml:space="preserve"> higher.</w:t>
+      </w:r>
+      <w:r>
+        <w:rPr>
+          <w:rFonts w:ascii="Times New Roman" w:hAnsi="Times New Roman" w:cs="Times New Roman"/>
+          <w:sz w:val="24"/>
+        </w:rPr>
+        <w:t xml:space="preserve"> Nonetheless, we can consider our best Weighted-average F1 score of 0.388</w:t>
+      </w:r>
+      <w:r>
+        <w:rPr>
+          <w:rFonts w:ascii="Times New Roman" w:hAnsi="Times New Roman" w:cs="Times New Roman"/>
+          <w:sz w:val="24"/>
+        </w:rPr>
+        <w:t xml:space="preserve"> to be very low. This might have been caused by many reasons. First, our model might have needed many more epochs in order to converg</w:t>
+      </w:r>
+      <w:r>
+        <w:rPr>
+          <w:rFonts w:ascii="Times New Roman" w:hAnsi="Times New Roman" w:cs="Times New Roman"/>
+          <w:sz w:val="24"/>
+        </w:rPr>
+        <w:t xml:space="preserve">e. Second, the one-hot encoding method to </w:t>
+      </w:r>
+      <w:proofErr w:type="spellStart"/>
+      <w:r>
+        <w:rPr>
+          <w:rFonts w:ascii="Times New Roman" w:hAnsi="Times New Roman" w:cs="Times New Roman"/>
+          <w:sz w:val="24"/>
+        </w:rPr>
+        <w:t>vectorize</w:t>
+      </w:r>
+      <w:proofErr w:type="spellEnd"/>
+      <w:r>
+        <w:rPr>
+          <w:rFonts w:ascii="Times New Roman" w:hAnsi="Times New Roman" w:cs="Times New Roman"/>
+          <w:sz w:val="24"/>
+        </w:rPr>
+        <w:t xml:space="preserve"> our dataset might not be the best method to extract </w:t>
+      </w:r>
+      <w:r>
+        <w:rPr>
+          <w:rFonts w:ascii="Times New Roman" w:hAnsi="Times New Roman" w:cs="Times New Roman"/>
+          <w:sz w:val="24"/>
+        </w:rPr>
+        <w:t>word</w:t>
+      </w:r>
+      <w:r>
+        <w:rPr>
+          <w:rFonts w:ascii="Times New Roman" w:hAnsi="Times New Roman" w:cs="Times New Roman"/>
+          <w:sz w:val="24"/>
+        </w:rPr>
+        <w:t xml:space="preserve"> </w:t>
+      </w:r>
+      <w:r>
+        <w:rPr>
+          <w:rFonts w:ascii="Times New Roman" w:hAnsi="Times New Roman" w:cs="Times New Roman"/>
+          <w:sz w:val="24"/>
+        </w:rPr>
+        <w:t>features.</w:t>
+      </w:r>
+      <w:r>
+        <w:rPr>
+          <w:rFonts w:ascii="Times New Roman" w:hAnsi="Times New Roman" w:cs="Times New Roman"/>
+          <w:sz w:val="24"/>
+        </w:rPr>
+        <w:t xml:space="preserve"> Third, our dataset might not be large enough to provide enough instances of each emotion class. </w:t>
+      </w:r>
+      <w:r>
+        <w:rPr>
+          <w:rFonts w:ascii="Times New Roman" w:hAnsi="Times New Roman" w:cs="Times New Roman"/>
+          <w:sz w:val="24"/>
+        </w:rPr>
+        <w:t xml:space="preserve">This third reason can be assumed thanks to the fact </w:t>
+      </w:r>
+      <w:r>
+        <w:rPr>
+          <w:rFonts w:ascii="Times New Roman" w:hAnsi="Times New Roman" w:cs="Times New Roman"/>
+          <w:sz w:val="24"/>
+        </w:rPr>
+        <w:t xml:space="preserve">that </w:t>
+      </w:r>
+      <w:r>
+        <w:rPr>
+          <w:rFonts w:ascii="Times New Roman" w:hAnsi="Times New Roman" w:cs="Times New Roman"/>
+          <w:sz w:val="24"/>
+        </w:rPr>
+        <w:t>many of the classifiers returned a “</w:t>
+      </w:r>
+      <w:r>
+        <w:rPr>
+          <w:rFonts w:ascii="Times New Roman" w:hAnsi="Times New Roman" w:cs="Times New Roman"/>
+          <w:sz w:val="24"/>
+        </w:rPr>
+        <w:t xml:space="preserve">labels with no predicted samples” error </w:t>
+      </w:r>
+      <w:r>
+        <w:rPr>
+          <w:rFonts w:ascii="Times New Roman" w:hAnsi="Times New Roman" w:cs="Times New Roman"/>
+          <w:sz w:val="24"/>
+        </w:rPr>
+        <w:t>when retrieving the classification report. This means that the test set did not have any instances of certain classes to classify.</w:t>
+      </w:r>
+      <w:r>
+        <w:rPr>
+          <w:rFonts w:ascii="Times New Roman" w:hAnsi="Times New Roman" w:cs="Times New Roman"/>
+          <w:sz w:val="24"/>
+        </w:rPr>
+        <w:t xml:space="preserve"> By analyzing the performance file, we can see that </w:t>
+      </w:r>
+      <w:r>
+        <w:rPr>
+          <w:rFonts w:ascii="Times New Roman" w:hAnsi="Times New Roman" w:cs="Times New Roman"/>
+          <w:sz w:val="24"/>
+        </w:rPr>
+        <w:t>“</w:t>
+      </w:r>
+      <w:r>
+        <w:rPr>
+          <w:rFonts w:ascii="Times New Roman" w:hAnsi="Times New Roman" w:cs="Times New Roman"/>
+          <w:sz w:val="24"/>
+        </w:rPr>
+        <w:t>ner</w:t>
+      </w:r>
+      <w:r>
+        <w:rPr>
+          <w:rFonts w:ascii="Times New Roman" w:hAnsi="Times New Roman" w:cs="Times New Roman"/>
+          <w:sz w:val="24"/>
+        </w:rPr>
+        <w:t xml:space="preserve">vousness”, “grief”, “relief”, </w:t>
+      </w:r>
+      <w:r>
+        <w:rPr>
+          <w:rFonts w:ascii="Times New Roman" w:hAnsi="Times New Roman" w:cs="Times New Roman"/>
+          <w:sz w:val="24"/>
+        </w:rPr>
+        <w:t xml:space="preserve">and </w:t>
+      </w:r>
+      <w:r>
+        <w:rPr>
+          <w:rFonts w:ascii="Times New Roman" w:hAnsi="Times New Roman" w:cs="Times New Roman"/>
+          <w:sz w:val="24"/>
+        </w:rPr>
+        <w:t xml:space="preserve">“pride” were never tested in the performance report. This is a very important indicator that the high </w:t>
+      </w:r>
+      <w:r>
+        <w:rPr>
+          <w:rFonts w:ascii="Times New Roman" w:hAnsi="Times New Roman" w:cs="Times New Roman"/>
+          <w:sz w:val="24"/>
+        </w:rPr>
+        <w:t>quantity</w:t>
+      </w:r>
+      <w:r>
+        <w:rPr>
+          <w:rFonts w:ascii="Times New Roman" w:hAnsi="Times New Roman" w:cs="Times New Roman"/>
+          <w:sz w:val="24"/>
+        </w:rPr>
+        <w:t xml:space="preserve"> of classes lowers the number of instances per class, except for the “neutral” class which is extremely imbalanced.</w:t>
+      </w:r>
+      <w:r>
+        <w:rPr>
+          <w:rFonts w:ascii="Times New Roman" w:hAnsi="Times New Roman" w:cs="Times New Roman"/>
+          <w:sz w:val="24"/>
+        </w:rPr>
+        <w:t xml:space="preserve"> A fourth reason why our performance might be so low is the choice of possible parameters and values.</w:t>
+      </w:r>
     </w:p>
     <w:p>
       <w:pPr>
@@ -2711,8 +3140,16 @@
               <w:rPr>
                 <w:rFonts w:ascii="Times New Roman" w:hAnsi="Times New Roman" w:cs="Times New Roman"/>
               </w:rPr>
-              <w:t>Criterion = gini</w:t>
-            </w:r>
+              <w:t xml:space="preserve">Criterion = </w:t>
+            </w:r>
+            <w:proofErr w:type="spellStart"/>
+            <w:r>
+              <w:rPr>
+                <w:rFonts w:ascii="Times New Roman" w:hAnsi="Times New Roman" w:cs="Times New Roman"/>
+              </w:rPr>
+              <w:t>gini</w:t>
+            </w:r>
+            <w:proofErr w:type="spellEnd"/>
           </w:p>
           <w:p>
             <w:pPr>
@@ -2880,8 +3317,16 @@
               <w:rPr>
                 <w:rFonts w:ascii="Times New Roman" w:hAnsi="Times New Roman" w:cs="Times New Roman"/>
               </w:rPr>
-              <w:t>Activation = relu</w:t>
-            </w:r>
+              <w:t xml:space="preserve">Activation = </w:t>
+            </w:r>
+            <w:proofErr w:type="spellStart"/>
+            <w:r>
+              <w:rPr>
+                <w:rFonts w:ascii="Times New Roman" w:hAnsi="Times New Roman" w:cs="Times New Roman"/>
+              </w:rPr>
+              <w:t>relu</w:t>
+            </w:r>
+            <w:proofErr w:type="spellEnd"/>
           </w:p>
           <w:p>
             <w:pPr>
@@ -2912,7 +3357,21 @@
               <w:rPr>
                 <w:rFonts w:ascii="Times New Roman" w:hAnsi="Times New Roman" w:cs="Times New Roman"/>
               </w:rPr>
-              <w:t>Max iter = 3</w:t>
+              <w:t xml:space="preserve">Max </w:t>
+            </w:r>
+            <w:proofErr w:type="spellStart"/>
+            <w:r>
+              <w:rPr>
+                <w:rFonts w:ascii="Times New Roman" w:hAnsi="Times New Roman" w:cs="Times New Roman"/>
+              </w:rPr>
+              <w:t>iter</w:t>
+            </w:r>
+            <w:proofErr w:type="spellEnd"/>
+            <w:r>
+              <w:rPr>
+                <w:rFonts w:ascii="Times New Roman" w:hAnsi="Times New Roman" w:cs="Times New Roman"/>
+              </w:rPr>
+              <w:t xml:space="preserve"> = 3</w:t>
             </w:r>
           </w:p>
           <w:p>
@@ -3041,18 +3500,6 @@
                 <w:rFonts w:ascii="Times New Roman" w:hAnsi="Times New Roman" w:cs="Times New Roman"/>
               </w:rPr>
               <w:t xml:space="preserve"> iterations.</w:t>
-            </w:r>
-            <w:r>
-              <w:rPr>
-                <w:rFonts w:ascii="Times New Roman" w:hAnsi="Times New Roman" w:cs="Times New Roman"/>
-              </w:rPr>
-              <w:t xml:space="preserve"> Also, s</w:t>
-            </w:r>
-            <w:r>
-              <w:rPr>
-                <w:rFonts w:ascii="Times New Roman" w:hAnsi="Times New Roman" w:cs="Times New Roman"/>
-              </w:rPr>
-              <w:t>ome classes don’t have predicted samples in the classification report.</w:t>
             </w:r>
           </w:p>
         </w:tc>
@@ -3068,6 +3515,638 @@
       </w:pPr>
       <w:r>
         <w:t>Table 2: Sentiment classifier performance (words as features)</w:t>
+      </w:r>
+    </w:p>
+    <w:p>
+      <w:pPr>
+        <w:spacing w:line="276" w:lineRule="auto"/>
+        <w:jc w:val="both"/>
+        <w:rPr>
+          <w:rFonts w:ascii="Times New Roman" w:hAnsi="Times New Roman" w:cs="Times New Roman"/>
+          <w:sz w:val="24"/>
+        </w:rPr>
+      </w:pPr>
+    </w:p>
+    <w:p>
+      <w:pPr>
+        <w:spacing w:line="276" w:lineRule="auto"/>
+        <w:ind w:firstLine="720"/>
+        <w:jc w:val="both"/>
+        <w:rPr>
+          <w:rFonts w:ascii="Times New Roman" w:hAnsi="Times New Roman" w:cs="Times New Roman"/>
+          <w:sz w:val="24"/>
+        </w:rPr>
+      </w:pPr>
+      <w:r>
+        <w:rPr>
+          <w:rFonts w:ascii="Times New Roman" w:hAnsi="Times New Roman" w:cs="Times New Roman"/>
+          <w:sz w:val="24"/>
+        </w:rPr>
+        <w:t xml:space="preserve">It can be seen that the Top-MLP classifier is again the best way to classify words as features. Indeed, </w:t>
+      </w:r>
+      <w:r>
+        <w:rPr>
+          <w:rFonts w:ascii="Times New Roman" w:hAnsi="Times New Roman" w:cs="Times New Roman"/>
+          <w:sz w:val="24"/>
+        </w:rPr>
+        <w:t xml:space="preserve">it provides the highest accuracy (57.2%) and F1-scores (53.8% Macro-average F1 and 56.9% Weighted-average F1) with its </w:t>
+      </w:r>
+      <w:proofErr w:type="spellStart"/>
+      <w:r>
+        <w:rPr>
+          <w:rFonts w:ascii="Times New Roman" w:hAnsi="Times New Roman" w:cs="Times New Roman"/>
+          <w:sz w:val="24"/>
+        </w:rPr>
+        <w:t>ReLU</w:t>
+      </w:r>
+      <w:proofErr w:type="spellEnd"/>
+      <w:r>
+        <w:rPr>
+          <w:rFonts w:ascii="Times New Roman" w:hAnsi="Times New Roman" w:cs="Times New Roman"/>
+          <w:sz w:val="24"/>
+        </w:rPr>
+        <w:t xml:space="preserve"> activation function, Adam solver, 3 maximum iterations, and two layers of 30 and 50 neurons</w:t>
+      </w:r>
+      <w:r>
+        <w:rPr>
+          <w:rFonts w:ascii="Times New Roman" w:hAnsi="Times New Roman" w:cs="Times New Roman"/>
+          <w:sz w:val="24"/>
+        </w:rPr>
+        <w:t xml:space="preserve"> [Table 2]</w:t>
+      </w:r>
+      <w:r>
+        <w:rPr>
+          <w:rFonts w:ascii="Times New Roman" w:hAnsi="Times New Roman" w:cs="Times New Roman"/>
+          <w:sz w:val="24"/>
+        </w:rPr>
+        <w:t>.</w:t>
+      </w:r>
+      <w:r>
+        <w:rPr>
+          <w:rFonts w:ascii="Times New Roman" w:hAnsi="Times New Roman" w:cs="Times New Roman"/>
+          <w:sz w:val="24"/>
+        </w:rPr>
+        <w:t xml:space="preserve"> </w:t>
+      </w:r>
+      <w:r>
+        <w:rPr>
+          <w:rFonts w:ascii="Times New Roman" w:hAnsi="Times New Roman" w:cs="Times New Roman"/>
+          <w:sz w:val="24"/>
+        </w:rPr>
+        <w:t>The sentiment labels are not as imbalanced as the emotion dataset, so the use of the Accuracy metric is indicative enough of the model’</w:t>
+      </w:r>
+      <w:r>
+        <w:rPr>
+          <w:rFonts w:ascii="Times New Roman" w:hAnsi="Times New Roman" w:cs="Times New Roman"/>
+          <w:sz w:val="24"/>
+        </w:rPr>
+        <w:t xml:space="preserve">s performance. </w:t>
+      </w:r>
+      <w:r>
+        <w:rPr>
+          <w:rFonts w:ascii="Times New Roman" w:hAnsi="Times New Roman" w:cs="Times New Roman"/>
+          <w:sz w:val="24"/>
+        </w:rPr>
+        <w:t xml:space="preserve">Another important aspect to note is that </w:t>
+      </w:r>
+      <w:r>
+        <w:rPr>
+          <w:rFonts w:ascii="Times New Roman" w:hAnsi="Times New Roman" w:cs="Times New Roman"/>
+          <w:sz w:val="24"/>
+        </w:rPr>
+        <w:t xml:space="preserve">our best-performing model, </w:t>
+      </w:r>
+      <w:r>
+        <w:rPr>
+          <w:rFonts w:ascii="Times New Roman" w:hAnsi="Times New Roman" w:cs="Times New Roman"/>
+          <w:sz w:val="24"/>
+        </w:rPr>
+        <w:t>the Top-MLP</w:t>
+      </w:r>
+      <w:r>
+        <w:rPr>
+          <w:rFonts w:ascii="Times New Roman" w:hAnsi="Times New Roman" w:cs="Times New Roman"/>
+          <w:sz w:val="24"/>
+        </w:rPr>
+        <w:t xml:space="preserve">, has again not converged </w:t>
+      </w:r>
+      <w:r>
+        <w:rPr>
+          <w:rFonts w:ascii="Times New Roman" w:hAnsi="Times New Roman" w:cs="Times New Roman"/>
+          <w:sz w:val="24"/>
+        </w:rPr>
+        <w:t>with the maximum number of iterations provided</w:t>
+      </w:r>
+      <w:r>
+        <w:rPr>
+          <w:rFonts w:ascii="Times New Roman" w:hAnsi="Times New Roman" w:cs="Times New Roman"/>
+          <w:sz w:val="24"/>
+        </w:rPr>
+        <w:t xml:space="preserve">. The model might have needed a higher epoch limit to </w:t>
+      </w:r>
+      <w:r>
+        <w:rPr>
+          <w:rFonts w:ascii="Times New Roman" w:hAnsi="Times New Roman" w:cs="Times New Roman"/>
+          <w:sz w:val="24"/>
+        </w:rPr>
+        <w:t>yield</w:t>
+      </w:r>
+      <w:r>
+        <w:rPr>
+          <w:rFonts w:ascii="Times New Roman" w:hAnsi="Times New Roman" w:cs="Times New Roman"/>
+          <w:sz w:val="24"/>
+        </w:rPr>
+        <w:t xml:space="preserve"> better performance. </w:t>
+      </w:r>
+      <w:r>
+        <w:rPr>
+          <w:rFonts w:ascii="Times New Roman" w:hAnsi="Times New Roman" w:cs="Times New Roman"/>
+          <w:sz w:val="24"/>
+        </w:rPr>
+        <w:t xml:space="preserve">In that </w:t>
+      </w:r>
+      <w:r>
+        <w:rPr>
+          <w:rFonts w:ascii="Times New Roman" w:hAnsi="Times New Roman" w:cs="Times New Roman"/>
+          <w:sz w:val="24"/>
+        </w:rPr>
+        <w:t>c</w:t>
+      </w:r>
+      <w:r>
+        <w:rPr>
+          <w:rFonts w:ascii="Times New Roman" w:hAnsi="Times New Roman" w:cs="Times New Roman"/>
+          <w:sz w:val="24"/>
+        </w:rPr>
+        <w:t>ase</w:t>
+      </w:r>
+      <w:r>
+        <w:rPr>
+          <w:rFonts w:ascii="Times New Roman" w:hAnsi="Times New Roman" w:cs="Times New Roman"/>
+          <w:sz w:val="24"/>
+        </w:rPr>
+        <w:t>, the A</w:t>
+      </w:r>
+      <w:r>
+        <w:rPr>
+          <w:rFonts w:ascii="Times New Roman" w:hAnsi="Times New Roman" w:cs="Times New Roman"/>
+          <w:sz w:val="24"/>
+        </w:rPr>
+        <w:t xml:space="preserve">ccuracy and F1 scores might have been even higher. </w:t>
+      </w:r>
+      <w:r>
+        <w:rPr>
+          <w:rFonts w:ascii="Times New Roman" w:hAnsi="Times New Roman" w:cs="Times New Roman"/>
+          <w:sz w:val="24"/>
+        </w:rPr>
+        <w:t>The A</w:t>
+      </w:r>
+      <w:r>
+        <w:rPr>
+          <w:rFonts w:ascii="Times New Roman" w:hAnsi="Times New Roman" w:cs="Times New Roman"/>
+          <w:sz w:val="24"/>
+        </w:rPr>
+        <w:t>ccuracy of 57.2% is way bette</w:t>
+      </w:r>
+      <w:r>
+        <w:rPr>
+          <w:rFonts w:ascii="Times New Roman" w:hAnsi="Times New Roman" w:cs="Times New Roman"/>
+          <w:sz w:val="24"/>
+        </w:rPr>
+        <w:t>r than the emotion</w:t>
+      </w:r>
+      <w:r>
+        <w:rPr>
+          <w:rFonts w:ascii="Times New Roman" w:hAnsi="Times New Roman" w:cs="Times New Roman"/>
+          <w:sz w:val="24"/>
+        </w:rPr>
+        <w:t>'s</w:t>
+      </w:r>
+      <w:r>
+        <w:rPr>
+          <w:rFonts w:ascii="Times New Roman" w:hAnsi="Times New Roman" w:cs="Times New Roman"/>
+          <w:sz w:val="24"/>
+        </w:rPr>
+        <w:t xml:space="preserve"> multi-layer</w:t>
+      </w:r>
+      <w:r>
+        <w:rPr>
+          <w:rFonts w:ascii="Times New Roman" w:hAnsi="Times New Roman" w:cs="Times New Roman"/>
+          <w:sz w:val="24"/>
+        </w:rPr>
+        <w:t xml:space="preserve"> perceptron</w:t>
+      </w:r>
+      <w:r>
+        <w:rPr>
+          <w:rFonts w:ascii="Times New Roman" w:hAnsi="Times New Roman" w:cs="Times New Roman"/>
+          <w:sz w:val="24"/>
+        </w:rPr>
+        <w:t>, but still a bit low</w:t>
+      </w:r>
+      <w:r>
+        <w:rPr>
+          <w:rFonts w:ascii="Times New Roman" w:hAnsi="Times New Roman" w:cs="Times New Roman"/>
+          <w:sz w:val="24"/>
+        </w:rPr>
+        <w:t xml:space="preserve"> </w:t>
+      </w:r>
+      <w:r>
+        <w:rPr>
+          <w:rFonts w:ascii="Times New Roman" w:hAnsi="Times New Roman" w:cs="Times New Roman"/>
+          <w:sz w:val="24"/>
+        </w:rPr>
+        <w:t>[Table 2]</w:t>
+      </w:r>
+      <w:r>
+        <w:rPr>
+          <w:rFonts w:ascii="Times New Roman" w:hAnsi="Times New Roman" w:cs="Times New Roman"/>
+          <w:sz w:val="24"/>
+        </w:rPr>
+        <w:t xml:space="preserve">. </w:t>
+      </w:r>
+      <w:r>
+        <w:rPr>
+          <w:rFonts w:ascii="Times New Roman" w:hAnsi="Times New Roman" w:cs="Times New Roman"/>
+          <w:sz w:val="24"/>
+        </w:rPr>
+        <w:t xml:space="preserve">This might have been caused by </w:t>
+      </w:r>
+      <w:r>
+        <w:rPr>
+          <w:rFonts w:ascii="Times New Roman" w:hAnsi="Times New Roman" w:cs="Times New Roman"/>
+          <w:sz w:val="24"/>
+        </w:rPr>
+        <w:t>the low number of maximum iterations limit, the small dataset size, or the wrong training and testing set split ratios. At least, the sentiment dataset is not as imbalanced as the emotion one. This means that the classifier has been trained on somew</w:t>
+      </w:r>
+      <w:r>
+        <w:rPr>
+          <w:rFonts w:ascii="Times New Roman" w:hAnsi="Times New Roman" w:cs="Times New Roman"/>
+          <w:sz w:val="24"/>
+        </w:rPr>
+        <w:t>hat equally distributed classes</w:t>
+      </w:r>
+      <w:r>
+        <w:rPr>
+          <w:rFonts w:ascii="Times New Roman" w:hAnsi="Times New Roman" w:cs="Times New Roman"/>
+          <w:sz w:val="24"/>
+        </w:rPr>
+        <w:t xml:space="preserve"> and that the classification report was able to test a sufficient number of instances of each class.</w:t>
+      </w:r>
+      <w:r>
+        <w:rPr>
+          <w:rFonts w:ascii="Times New Roman" w:hAnsi="Times New Roman" w:cs="Times New Roman"/>
+          <w:sz w:val="24"/>
+        </w:rPr>
+        <w:t xml:space="preserve"> However, as</w:t>
+      </w:r>
+      <w:r>
+        <w:rPr>
+          <w:rFonts w:ascii="Times New Roman" w:hAnsi="Times New Roman" w:cs="Times New Roman"/>
+          <w:sz w:val="24"/>
+        </w:rPr>
+        <w:t xml:space="preserve"> </w:t>
+      </w:r>
+      <w:r>
+        <w:rPr>
+          <w:rFonts w:ascii="Times New Roman" w:hAnsi="Times New Roman" w:cs="Times New Roman"/>
+          <w:sz w:val="24"/>
+        </w:rPr>
+        <w:t xml:space="preserve">displayed </w:t>
+      </w:r>
+      <w:r>
+        <w:rPr>
+          <w:rFonts w:ascii="Times New Roman" w:hAnsi="Times New Roman" w:cs="Times New Roman"/>
+          <w:sz w:val="24"/>
+        </w:rPr>
+        <w:t>in the performance file and as expected</w:t>
+      </w:r>
+      <w:r>
+        <w:rPr>
+          <w:rFonts w:ascii="Times New Roman" w:hAnsi="Times New Roman" w:cs="Times New Roman"/>
+          <w:sz w:val="24"/>
+        </w:rPr>
+        <w:t xml:space="preserve"> due to its slight imbalance</w:t>
+      </w:r>
+      <w:r>
+        <w:rPr>
+          <w:rFonts w:ascii="Times New Roman" w:hAnsi="Times New Roman" w:cs="Times New Roman"/>
+          <w:sz w:val="24"/>
+        </w:rPr>
+        <w:t xml:space="preserve">, the “ambiguous” class has </w:t>
+      </w:r>
+      <w:r>
+        <w:rPr>
+          <w:rFonts w:ascii="Times New Roman" w:hAnsi="Times New Roman" w:cs="Times New Roman"/>
+          <w:sz w:val="24"/>
+        </w:rPr>
+        <w:t>the lowest</w:t>
+      </w:r>
+      <w:r>
+        <w:rPr>
+          <w:rFonts w:ascii="Times New Roman" w:hAnsi="Times New Roman" w:cs="Times New Roman"/>
+          <w:sz w:val="24"/>
+        </w:rPr>
+        <w:t xml:space="preserve"> P</w:t>
+      </w:r>
+      <w:r>
+        <w:rPr>
+          <w:rFonts w:ascii="Times New Roman" w:hAnsi="Times New Roman" w:cs="Times New Roman"/>
+          <w:sz w:val="24"/>
+        </w:rPr>
+        <w:t>recision</w:t>
+      </w:r>
+      <w:r>
+        <w:rPr>
+          <w:rFonts w:ascii="Times New Roman" w:hAnsi="Times New Roman" w:cs="Times New Roman"/>
+          <w:sz w:val="24"/>
+        </w:rPr>
+        <w:t xml:space="preserve"> (</w:t>
+      </w:r>
+      <w:r>
+        <w:rPr>
+          <w:rFonts w:ascii="Times New Roman" w:hAnsi="Times New Roman" w:cs="Times New Roman"/>
+          <w:sz w:val="24"/>
+        </w:rPr>
+        <w:t>44.8%), R</w:t>
+      </w:r>
+      <w:r>
+        <w:rPr>
+          <w:rFonts w:ascii="Times New Roman" w:hAnsi="Times New Roman" w:cs="Times New Roman"/>
+          <w:sz w:val="24"/>
+        </w:rPr>
+        <w:t>ecall (</w:t>
+      </w:r>
+      <w:r>
+        <w:rPr>
+          <w:rFonts w:ascii="Times New Roman" w:hAnsi="Times New Roman" w:cs="Times New Roman"/>
+          <w:sz w:val="24"/>
+        </w:rPr>
+        <w:t>34</w:t>
+      </w:r>
+      <w:r>
+        <w:rPr>
+          <w:rFonts w:ascii="Times New Roman" w:hAnsi="Times New Roman" w:cs="Times New Roman"/>
+          <w:sz w:val="24"/>
+        </w:rPr>
+        <w:t>.5%)</w:t>
+      </w:r>
+      <w:r>
+        <w:rPr>
+          <w:rFonts w:ascii="Times New Roman" w:hAnsi="Times New Roman" w:cs="Times New Roman"/>
+          <w:sz w:val="24"/>
+        </w:rPr>
+        <w:t>,</w:t>
+      </w:r>
+      <w:r>
+        <w:rPr>
+          <w:rFonts w:ascii="Times New Roman" w:hAnsi="Times New Roman" w:cs="Times New Roman"/>
+          <w:sz w:val="24"/>
+        </w:rPr>
+        <w:t xml:space="preserve"> and </w:t>
+      </w:r>
+      <w:r>
+        <w:rPr>
+          <w:rFonts w:ascii="Times New Roman" w:hAnsi="Times New Roman" w:cs="Times New Roman"/>
+          <w:sz w:val="24"/>
+        </w:rPr>
+        <w:t>F1</w:t>
+      </w:r>
+      <w:r>
+        <w:rPr>
+          <w:rFonts w:ascii="Times New Roman" w:hAnsi="Times New Roman" w:cs="Times New Roman"/>
+          <w:sz w:val="24"/>
+        </w:rPr>
+        <w:t xml:space="preserve"> (</w:t>
+      </w:r>
+      <w:r>
+        <w:rPr>
+          <w:rFonts w:ascii="Times New Roman" w:hAnsi="Times New Roman" w:cs="Times New Roman"/>
+          <w:sz w:val="24"/>
+        </w:rPr>
+        <w:t>38</w:t>
+      </w:r>
+      <w:r>
+        <w:rPr>
+          <w:rFonts w:ascii="Times New Roman" w:hAnsi="Times New Roman" w:cs="Times New Roman"/>
+          <w:sz w:val="24"/>
+        </w:rPr>
+        <w:t>.99</w:t>
+      </w:r>
+      <w:r>
+        <w:rPr>
+          <w:rFonts w:ascii="Times New Roman" w:hAnsi="Times New Roman" w:cs="Times New Roman"/>
+          <w:sz w:val="24"/>
+        </w:rPr>
+        <w:t>%</w:t>
+      </w:r>
+      <w:r>
+        <w:rPr>
+          <w:rFonts w:ascii="Times New Roman" w:hAnsi="Times New Roman" w:cs="Times New Roman"/>
+          <w:sz w:val="24"/>
+        </w:rPr>
+        <w:t>) scores</w:t>
+      </w:r>
+      <w:r>
+        <w:rPr>
+          <w:rFonts w:ascii="Times New Roman" w:hAnsi="Times New Roman" w:cs="Times New Roman"/>
+          <w:sz w:val="24"/>
+        </w:rPr>
+        <w:t xml:space="preserve"> [</w:t>
+      </w:r>
+      <w:r>
+        <w:rPr>
+          <w:rFonts w:ascii="Times New Roman" w:hAnsi="Times New Roman" w:cs="Times New Roman"/>
+          <w:sz w:val="24"/>
+        </w:rPr>
+        <w:t>p</w:t>
+      </w:r>
+      <w:r>
+        <w:rPr>
+          <w:rFonts w:ascii="Times New Roman" w:hAnsi="Times New Roman" w:cs="Times New Roman"/>
+          <w:sz w:val="24"/>
+        </w:rPr>
+        <w:t>erformance.txt]</w:t>
+      </w:r>
+      <w:r>
+        <w:rPr>
+          <w:rFonts w:ascii="Times New Roman" w:hAnsi="Times New Roman" w:cs="Times New Roman"/>
+          <w:sz w:val="24"/>
+        </w:rPr>
+        <w:t>.</w:t>
+      </w:r>
+      <w:r>
+        <w:rPr>
+          <w:rFonts w:ascii="Times New Roman" w:hAnsi="Times New Roman" w:cs="Times New Roman"/>
+          <w:sz w:val="24"/>
+        </w:rPr>
+        <w:t xml:space="preserve"> This means that </w:t>
+      </w:r>
+      <w:r>
+        <w:rPr>
+          <w:rFonts w:ascii="Times New Roman" w:hAnsi="Times New Roman" w:cs="Times New Roman"/>
+          <w:sz w:val="24"/>
+        </w:rPr>
+        <w:t>it was l</w:t>
+      </w:r>
+      <w:r>
+        <w:rPr>
+          <w:rFonts w:ascii="Times New Roman" w:hAnsi="Times New Roman" w:cs="Times New Roman"/>
+          <w:sz w:val="24"/>
+        </w:rPr>
+        <w:t>ess accurate in correctly label</w:t>
+      </w:r>
+      <w:r>
+        <w:rPr>
+          <w:rFonts w:ascii="Times New Roman" w:hAnsi="Times New Roman" w:cs="Times New Roman"/>
+          <w:sz w:val="24"/>
+        </w:rPr>
+        <w:t xml:space="preserve">ing “ambiguous” instances when </w:t>
+      </w:r>
+      <w:r>
+        <w:rPr>
+          <w:rFonts w:ascii="Times New Roman" w:hAnsi="Times New Roman" w:cs="Times New Roman"/>
+          <w:sz w:val="24"/>
+        </w:rPr>
+        <w:t>it</w:t>
+      </w:r>
+      <w:r>
+        <w:rPr>
+          <w:rFonts w:ascii="Times New Roman" w:hAnsi="Times New Roman" w:cs="Times New Roman"/>
+          <w:sz w:val="24"/>
+        </w:rPr>
+        <w:t xml:space="preserve"> </w:t>
+      </w:r>
+      <w:r>
+        <w:rPr>
+          <w:rFonts w:ascii="Times New Roman" w:hAnsi="Times New Roman" w:cs="Times New Roman"/>
+          <w:sz w:val="24"/>
+        </w:rPr>
+        <w:t>had to</w:t>
+      </w:r>
+      <w:r>
+        <w:rPr>
+          <w:rFonts w:ascii="Times New Roman" w:hAnsi="Times New Roman" w:cs="Times New Roman"/>
+          <w:sz w:val="24"/>
+        </w:rPr>
+        <w:t>.</w:t>
+      </w:r>
+    </w:p>
+    <w:p>
+      <w:pPr>
+        <w:spacing w:line="276" w:lineRule="auto"/>
+        <w:jc w:val="both"/>
+        <w:rPr>
+          <w:rFonts w:ascii="Times New Roman" w:hAnsi="Times New Roman" w:cs="Times New Roman"/>
+          <w:sz w:val="24"/>
+        </w:rPr>
+      </w:pPr>
+    </w:p>
+    <w:p>
+      <w:pPr>
+        <w:spacing w:line="276" w:lineRule="auto"/>
+        <w:ind w:firstLine="720"/>
+        <w:jc w:val="both"/>
+        <w:rPr>
+          <w:rFonts w:ascii="Times New Roman" w:hAnsi="Times New Roman" w:cs="Times New Roman"/>
+          <w:sz w:val="24"/>
+        </w:rPr>
+      </w:pPr>
+      <w:r>
+        <w:rPr>
+          <w:rFonts w:ascii="Times New Roman" w:hAnsi="Times New Roman" w:cs="Times New Roman"/>
+          <w:sz w:val="24"/>
+        </w:rPr>
+        <w:t xml:space="preserve">When experimenting with the same types of classifiers but trained with words as features </w:t>
+      </w:r>
+      <w:r>
+        <w:rPr>
+          <w:rFonts w:ascii="Times New Roman" w:hAnsi="Times New Roman" w:cs="Times New Roman"/>
+          <w:sz w:val="24"/>
+        </w:rPr>
+        <w:t>and</w:t>
+      </w:r>
+      <w:r>
+        <w:rPr>
+          <w:rFonts w:ascii="Times New Roman" w:hAnsi="Times New Roman" w:cs="Times New Roman"/>
+          <w:sz w:val="24"/>
+        </w:rPr>
+        <w:t xml:space="preserve"> </w:t>
+      </w:r>
+      <w:r>
+        <w:rPr>
+          <w:rFonts w:ascii="Times New Roman" w:hAnsi="Times New Roman" w:cs="Times New Roman"/>
+          <w:sz w:val="24"/>
+        </w:rPr>
+        <w:t>stop words removed</w:t>
+      </w:r>
+      <w:r>
+        <w:rPr>
+          <w:rFonts w:ascii="Times New Roman" w:hAnsi="Times New Roman" w:cs="Times New Roman"/>
+          <w:sz w:val="24"/>
+        </w:rPr>
+        <w:t>, I was surprised to find out that the classifiers’ performance</w:t>
+      </w:r>
+      <w:r>
+        <w:rPr>
+          <w:rFonts w:ascii="Times New Roman" w:hAnsi="Times New Roman" w:cs="Times New Roman"/>
+          <w:sz w:val="24"/>
+        </w:rPr>
+        <w:t>s</w:t>
+      </w:r>
+      <w:r>
+        <w:rPr>
+          <w:rFonts w:ascii="Times New Roman" w:hAnsi="Times New Roman" w:cs="Times New Roman"/>
+          <w:sz w:val="24"/>
+        </w:rPr>
+        <w:t xml:space="preserve"> were the same.</w:t>
+      </w:r>
+      <w:r>
+        <w:rPr>
+          <w:rFonts w:ascii="Times New Roman" w:hAnsi="Times New Roman" w:cs="Times New Roman"/>
+          <w:sz w:val="24"/>
+        </w:rPr>
+        <w:t xml:space="preserve"> Initially, I would have thought that removing stop words would </w:t>
+      </w:r>
+      <w:r>
+        <w:rPr>
+          <w:rFonts w:ascii="Times New Roman" w:hAnsi="Times New Roman" w:cs="Times New Roman"/>
+          <w:sz w:val="24"/>
+        </w:rPr>
+        <w:t xml:space="preserve">have removed unessential noise, </w:t>
+      </w:r>
+      <w:r>
+        <w:rPr>
+          <w:rFonts w:ascii="Times New Roman" w:hAnsi="Times New Roman" w:cs="Times New Roman"/>
+          <w:sz w:val="24"/>
+        </w:rPr>
+        <w:t>hence yielding better training results, but it seems not</w:t>
+      </w:r>
+      <w:r>
+        <w:rPr>
+          <w:rFonts w:ascii="Times New Roman" w:hAnsi="Times New Roman" w:cs="Times New Roman"/>
+          <w:sz w:val="24"/>
+        </w:rPr>
+        <w:t>.</w:t>
+      </w:r>
+      <w:r>
+        <w:rPr>
+          <w:rFonts w:ascii="Times New Roman" w:hAnsi="Times New Roman" w:cs="Times New Roman"/>
+          <w:sz w:val="24"/>
+        </w:rPr>
+        <w:t xml:space="preserve"> One of the possible reasons is that stop words are not too present in the dataset, hence not producing too many unnecessary features. Another cause might be that the model is able to identify and understand that the stop word features have no real impact on the output label, and therefore automatically reduces the weight given to them</w:t>
+      </w:r>
+      <w:r>
+        <w:rPr>
+          <w:rFonts w:ascii="Times New Roman" w:hAnsi="Times New Roman" w:cs="Times New Roman"/>
+          <w:sz w:val="24"/>
+        </w:rPr>
+        <w:t xml:space="preserve"> during the training process</w:t>
+      </w:r>
+      <w:r>
+        <w:rPr>
+          <w:rFonts w:ascii="Times New Roman" w:hAnsi="Times New Roman" w:cs="Times New Roman"/>
+          <w:sz w:val="24"/>
+        </w:rPr>
+        <w:t>.</w:t>
       </w:r>
     </w:p>
     <w:p>
@@ -3087,28 +4166,102 @@
         <w:rPr>
           <w:rFonts w:ascii="Times New Roman" w:hAnsi="Times New Roman" w:cs="Times New Roman"/>
           <w:sz w:val="24"/>
+          <w:u w:val="single"/>
         </w:rPr>
       </w:pPr>
-      <w:r>
-        <w:rPr>
-          <w:rFonts w:ascii="Times New Roman" w:hAnsi="Times New Roman" w:cs="Times New Roman"/>
-          <w:sz w:val="24"/>
-        </w:rPr>
-        <w:t xml:space="preserve">When experimenting with the same types of classifiers but trained with words as features with </w:t>
-      </w:r>
-      <w:r>
-        <w:rPr>
-          <w:rFonts w:ascii="Times New Roman" w:hAnsi="Times New Roman" w:cs="Times New Roman"/>
-          <w:sz w:val="24"/>
-        </w:rPr>
-        <w:t>stop words removed</w:t>
-      </w:r>
-      <w:r>
-        <w:rPr>
-          <w:rFonts w:ascii="Times New Roman" w:hAnsi="Times New Roman" w:cs="Times New Roman"/>
-          <w:sz w:val="24"/>
-        </w:rPr>
-        <w:t>, I was surprised to find out that the classifiers’ performance were exactly the same.</w:t>
+      <w:proofErr w:type="spellStart"/>
+      <w:r>
+        <w:rPr>
+          <w:rFonts w:ascii="Times New Roman" w:hAnsi="Times New Roman" w:cs="Times New Roman"/>
+          <w:sz w:val="24"/>
+          <w:u w:val="single"/>
+        </w:rPr>
+        <w:t>Embeddings</w:t>
+      </w:r>
+      <w:proofErr w:type="spellEnd"/>
+      <w:r>
+        <w:rPr>
+          <w:rFonts w:ascii="Times New Roman" w:hAnsi="Times New Roman" w:cs="Times New Roman"/>
+          <w:sz w:val="24"/>
+          <w:u w:val="single"/>
+        </w:rPr>
+        <w:t xml:space="preserve"> as Features</w:t>
+      </w:r>
+    </w:p>
+    <w:p>
+      <w:pPr>
+        <w:spacing w:line="276" w:lineRule="auto"/>
+        <w:ind w:firstLine="720"/>
+        <w:jc w:val="both"/>
+        <w:rPr>
+          <w:rFonts w:ascii="Times New Roman" w:hAnsi="Times New Roman" w:cs="Times New Roman"/>
+          <w:sz w:val="24"/>
+        </w:rPr>
+      </w:pPr>
+      <w:r>
+        <w:rPr>
+          <w:rFonts w:ascii="Times New Roman" w:hAnsi="Times New Roman" w:cs="Times New Roman"/>
+          <w:sz w:val="24"/>
+        </w:rPr>
+        <w:t>The second part of the mini-project was to train various</w:t>
+      </w:r>
+      <w:r>
+        <w:rPr>
+          <w:rFonts w:ascii="Times New Roman" w:hAnsi="Times New Roman" w:cs="Times New Roman"/>
+          <w:sz w:val="24"/>
+        </w:rPr>
+        <w:t xml:space="preserve"> types of</w:t>
+      </w:r>
+      <w:r>
+        <w:rPr>
+          <w:rFonts w:ascii="Times New Roman" w:hAnsi="Times New Roman" w:cs="Times New Roman"/>
+          <w:sz w:val="24"/>
+        </w:rPr>
+        <w:t xml:space="preserve"> </w:t>
+      </w:r>
+      <w:r>
+        <w:rPr>
+          <w:rFonts w:ascii="Times New Roman" w:hAnsi="Times New Roman" w:cs="Times New Roman"/>
+          <w:sz w:val="24"/>
+        </w:rPr>
+        <w:t>multi-layer</w:t>
+      </w:r>
+      <w:r>
+        <w:rPr>
+          <w:rFonts w:ascii="Times New Roman" w:hAnsi="Times New Roman" w:cs="Times New Roman"/>
+          <w:sz w:val="24"/>
+        </w:rPr>
+        <w:t xml:space="preserve"> perceptron classifiers </w:t>
+      </w:r>
+      <w:r>
+        <w:rPr>
+          <w:rFonts w:ascii="Times New Roman" w:hAnsi="Times New Roman" w:cs="Times New Roman"/>
+          <w:sz w:val="24"/>
+        </w:rPr>
+        <w:t xml:space="preserve">with </w:t>
+      </w:r>
+      <w:r>
+        <w:rPr>
+          <w:rFonts w:ascii="Times New Roman" w:hAnsi="Times New Roman" w:cs="Times New Roman"/>
+          <w:sz w:val="24"/>
+        </w:rPr>
+        <w:t xml:space="preserve">word </w:t>
+      </w:r>
+      <w:proofErr w:type="spellStart"/>
+      <w:r>
+        <w:rPr>
+          <w:rFonts w:ascii="Times New Roman" w:hAnsi="Times New Roman" w:cs="Times New Roman"/>
+          <w:sz w:val="24"/>
+        </w:rPr>
+        <w:t>embeddings</w:t>
+      </w:r>
+      <w:proofErr w:type="spellEnd"/>
+      <w:r>
+        <w:rPr>
+          <w:rFonts w:ascii="Times New Roman" w:hAnsi="Times New Roman" w:cs="Times New Roman"/>
+          <w:sz w:val="24"/>
+        </w:rPr>
+        <w:t xml:space="preserve"> as features.</w:t>
       </w:r>
     </w:p>
     <w:p>
@@ -3124,55 +4277,8 @@
         <w:rPr>
           <w:rFonts w:ascii="Times New Roman" w:hAnsi="Times New Roman" w:cs="Times New Roman"/>
           <w:sz w:val="24"/>
-          <w:highlight w:val="yellow"/>
-        </w:rPr>
-        <w:t>WHY??</w:t>
-      </w:r>
-    </w:p>
-    <w:p>
-      <w:pPr>
-        <w:spacing w:line="276" w:lineRule="auto"/>
-        <w:jc w:val="both"/>
-        <w:rPr>
-          <w:rFonts w:ascii="Times New Roman" w:hAnsi="Times New Roman" w:cs="Times New Roman"/>
-          <w:sz w:val="24"/>
-        </w:rPr>
-      </w:pPr>
-    </w:p>
-    <w:p>
-      <w:pPr>
-        <w:spacing w:line="276" w:lineRule="auto"/>
-        <w:jc w:val="both"/>
-        <w:rPr>
-          <w:rFonts w:ascii="Times New Roman" w:hAnsi="Times New Roman" w:cs="Times New Roman"/>
-          <w:sz w:val="24"/>
-          <w:u w:val="single"/>
-        </w:rPr>
-      </w:pPr>
-      <w:r>
-        <w:rPr>
-          <w:rFonts w:ascii="Times New Roman" w:hAnsi="Times New Roman" w:cs="Times New Roman"/>
-          <w:sz w:val="24"/>
-          <w:u w:val="single"/>
-        </w:rPr>
-        <w:t>Embeddings:</w:t>
-      </w:r>
-    </w:p>
-    <w:p>
-      <w:pPr>
-        <w:spacing w:line="276" w:lineRule="auto"/>
-        <w:jc w:val="both"/>
-        <w:rPr>
-          <w:rFonts w:ascii="Times New Roman" w:hAnsi="Times New Roman" w:cs="Times New Roman"/>
-          <w:sz w:val="24"/>
-        </w:rPr>
-      </w:pPr>
-      <w:r>
-        <w:rPr>
-          <w:rFonts w:ascii="Times New Roman" w:hAnsi="Times New Roman" w:cs="Times New Roman"/>
-          <w:sz w:val="24"/>
-        </w:rPr>
-        <w:t>Here’s a table of the various sentiment classifiers’ performance:</w:t>
+        </w:rPr>
+        <w:t>Here’s a table of the various emotion classifiers’ performance:</w:t>
       </w:r>
     </w:p>
     <w:tbl>
@@ -3437,7 +4543,7 @@
                 <w:rFonts w:ascii="Times New Roman" w:hAnsi="Times New Roman" w:cs="Times New Roman"/>
                 <w:sz w:val="24"/>
               </w:rPr>
-              <w:t>0.531</w:t>
+              <w:t>0.402</w:t>
             </w:r>
           </w:p>
         </w:tc>
@@ -3460,7 +4566,7 @@
                 <w:rFonts w:ascii="Times New Roman" w:hAnsi="Times New Roman" w:cs="Times New Roman"/>
                 <w:sz w:val="24"/>
               </w:rPr>
-              <w:t>0.469</w:t>
+              <w:t>0.169</w:t>
             </w:r>
           </w:p>
         </w:tc>
@@ -3486,7 +4592,7 @@
                 <w:rFonts w:ascii="Times New Roman" w:hAnsi="Times New Roman" w:cs="Times New Roman"/>
                 <w:sz w:val="24"/>
               </w:rPr>
-              <w:t>0.519</w:t>
+              <w:t>0.304</w:t>
             </w:r>
           </w:p>
         </w:tc>
@@ -3511,19 +4617,13 @@
               <w:rPr>
                 <w:rFonts w:ascii="Times New Roman" w:hAnsi="Times New Roman" w:cs="Times New Roman"/>
               </w:rPr>
-              <w:t xml:space="preserve">Hasn’t converged after </w:t>
-            </w:r>
-            <w:r>
-              <w:rPr>
-                <w:rFonts w:ascii="Times New Roman" w:hAnsi="Times New Roman" w:cs="Times New Roman"/>
-              </w:rPr>
-              <w:t>3</w:t>
-            </w:r>
-            <w:r>
-              <w:rPr>
-                <w:rFonts w:ascii="Times New Roman" w:hAnsi="Times New Roman" w:cs="Times New Roman"/>
-              </w:rPr>
-              <w:t xml:space="preserve"> iterations.</w:t>
+              <w:t>Hasn’t converged after 3 iterations.</w:t>
+            </w:r>
+            <w:r>
+              <w:rPr>
+                <w:rFonts w:ascii="Times New Roman" w:hAnsi="Times New Roman" w:cs="Times New Roman"/>
+              </w:rPr>
+              <w:t xml:space="preserve"> Also, some classes don’t have predicted samples in the classification report.</w:t>
             </w:r>
           </w:p>
         </w:tc>
@@ -3580,8 +4680,17 @@
                 <w:rFonts w:ascii="Times New Roman" w:hAnsi="Times New Roman" w:cs="Times New Roman"/>
                 <w:sz w:val="24"/>
               </w:rPr>
-              <w:t>Activation = relu</w:t>
-            </w:r>
+              <w:t xml:space="preserve">Activation = </w:t>
+            </w:r>
+            <w:proofErr w:type="spellStart"/>
+            <w:r>
+              <w:rPr>
+                <w:rFonts w:ascii="Times New Roman" w:hAnsi="Times New Roman" w:cs="Times New Roman"/>
+                <w:sz w:val="24"/>
+              </w:rPr>
+              <w:t>relu</w:t>
+            </w:r>
+            <w:proofErr w:type="spellEnd"/>
           </w:p>
           <w:p>
             <w:pPr>
@@ -3616,7 +4725,23 @@
                 <w:rFonts w:ascii="Times New Roman" w:hAnsi="Times New Roman" w:cs="Times New Roman"/>
                 <w:sz w:val="24"/>
               </w:rPr>
-              <w:t>Max iter = 3</w:t>
+              <w:t xml:space="preserve">Max </w:t>
+            </w:r>
+            <w:proofErr w:type="spellStart"/>
+            <w:r>
+              <w:rPr>
+                <w:rFonts w:ascii="Times New Roman" w:hAnsi="Times New Roman" w:cs="Times New Roman"/>
+                <w:sz w:val="24"/>
+              </w:rPr>
+              <w:t>iter</w:t>
+            </w:r>
+            <w:proofErr w:type="spellEnd"/>
+            <w:r>
+              <w:rPr>
+                <w:rFonts w:ascii="Times New Roman" w:hAnsi="Times New Roman" w:cs="Times New Roman"/>
+                <w:sz w:val="24"/>
+              </w:rPr>
+              <w:t xml:space="preserve"> = 3</w:t>
             </w:r>
           </w:p>
           <w:p>
@@ -3655,9 +4780,26 @@
                 <w:sz w:val="24"/>
               </w:rPr>
             </w:pPr>
-          </w:p>
-          <w:p>
-            <w:pPr>
+            <w:r>
+              <w:rPr>
+                <w:rFonts w:ascii="Times New Roman" w:hAnsi="Times New Roman" w:cs="Times New Roman"/>
+                <w:sz w:val="24"/>
+              </w:rPr>
+              <w:t>0.398</w:t>
+            </w:r>
+          </w:p>
+        </w:tc>
+        <w:tc>
+          <w:tcPr>
+            <w:tcW w:w="1418" w:type="dxa"/>
+            <w:tcBorders>
+              <w:bottom w:val="single" w:sz="4" w:space="0" w:color="auto"/>
+            </w:tcBorders>
+          </w:tcPr>
+          <w:p>
+            <w:pPr>
+              <w:spacing w:line="276" w:lineRule="auto"/>
+              <w:jc w:val="both"/>
               <w:cnfStyle w:val="000000000000" w:firstRow="0" w:lastRow="0" w:firstColumn="0" w:lastColumn="0" w:oddVBand="0" w:evenVBand="0" w:oddHBand="0" w:evenHBand="0" w:firstRowFirstColumn="0" w:firstRowLastColumn="0" w:lastRowFirstColumn="0" w:lastRowLastColumn="0"/>
               <w:rPr>
                 <w:rFonts w:ascii="Times New Roman" w:hAnsi="Times New Roman" w:cs="Times New Roman"/>
@@ -3669,33 +4811,7 @@
                 <w:rFonts w:ascii="Times New Roman" w:hAnsi="Times New Roman" w:cs="Times New Roman"/>
                 <w:sz w:val="24"/>
               </w:rPr>
-              <w:t>0.531</w:t>
-            </w:r>
-          </w:p>
-        </w:tc>
-        <w:tc>
-          <w:tcPr>
-            <w:tcW w:w="1418" w:type="dxa"/>
-            <w:tcBorders>
-              <w:bottom w:val="single" w:sz="4" w:space="0" w:color="auto"/>
-            </w:tcBorders>
-          </w:tcPr>
-          <w:p>
-            <w:pPr>
-              <w:spacing w:line="276" w:lineRule="auto"/>
-              <w:jc w:val="both"/>
-              <w:cnfStyle w:val="000000000000" w:firstRow="0" w:lastRow="0" w:firstColumn="0" w:lastColumn="0" w:oddVBand="0" w:evenVBand="0" w:oddHBand="0" w:evenHBand="0" w:firstRowFirstColumn="0" w:firstRowLastColumn="0" w:lastRowFirstColumn="0" w:lastRowLastColumn="0"/>
-              <w:rPr>
-                <w:rFonts w:ascii="Times New Roman" w:hAnsi="Times New Roman" w:cs="Times New Roman"/>
-                <w:sz w:val="24"/>
-              </w:rPr>
-            </w:pPr>
-            <w:r>
-              <w:rPr>
-                <w:rFonts w:ascii="Times New Roman" w:hAnsi="Times New Roman" w:cs="Times New Roman"/>
-                <w:sz w:val="24"/>
-              </w:rPr>
-              <w:t>0.466</w:t>
+              <w:t>0.152</w:t>
             </w:r>
           </w:p>
         </w:tc>
@@ -3723,7 +4839,7 @@
                 <w:rFonts w:ascii="Times New Roman" w:hAnsi="Times New Roman" w:cs="Times New Roman"/>
                 <w:sz w:val="24"/>
               </w:rPr>
-              <w:t>0.519</w:t>
+              <w:t>0.293</w:t>
             </w:r>
           </w:p>
         </w:tc>
@@ -3751,6 +4867,12 @@
                 <w:rFonts w:ascii="Times New Roman" w:hAnsi="Times New Roman" w:cs="Times New Roman"/>
               </w:rPr>
               <w:t>Hasn’t converged after 3 iterations.</w:t>
+            </w:r>
+            <w:r>
+              <w:rPr>
+                <w:rFonts w:ascii="Times New Roman" w:hAnsi="Times New Roman" w:cs="Times New Roman"/>
+              </w:rPr>
+              <w:t xml:space="preserve"> Also, some classes don’t have predicted samples in the classification report.</w:t>
             </w:r>
           </w:p>
         </w:tc>
@@ -3759,12 +4881,172 @@
     <w:p>
       <w:pPr>
         <w:pStyle w:val="Lgende"/>
+        <w:rPr>
+          <w:rFonts w:ascii="Times New Roman" w:hAnsi="Times New Roman" w:cs="Times New Roman"/>
+          <w:sz w:val="24"/>
+        </w:rPr>
       </w:pPr>
       <w:r>
-        <w:t>Table 3: Sentiment classifier performance (words embeddings)</w:t>
+        <w:t>Table 3</w:t>
+      </w:r>
+      <w:r>
+        <w:t xml:space="preserve">: Emotion classifier performance (words </w:t>
+      </w:r>
+      <w:proofErr w:type="spellStart"/>
+      <w:r>
+        <w:t>embeddings</w:t>
+      </w:r>
+      <w:proofErr w:type="spellEnd"/>
+      <w:r>
+        <w:t>)</w:t>
       </w:r>
     </w:p>
-    <w:p/>
+    <w:p>
+      <w:pPr>
+        <w:spacing w:line="276" w:lineRule="auto"/>
+        <w:ind w:firstLine="720"/>
+        <w:jc w:val="both"/>
+        <w:rPr>
+          <w:rFonts w:ascii="Times New Roman" w:hAnsi="Times New Roman" w:cs="Times New Roman"/>
+          <w:sz w:val="24"/>
+        </w:rPr>
+      </w:pPr>
+      <w:r>
+        <w:rPr>
+          <w:rFonts w:ascii="Times New Roman" w:hAnsi="Times New Roman" w:cs="Times New Roman"/>
+          <w:sz w:val="24"/>
+        </w:rPr>
+        <w:t>Unexpectedly, the Base-MLP classifier with the maximum number of iterations set to 3 and the rest of the parameters set to the default values has performed slightly better tha</w:t>
+      </w:r>
+      <w:r>
+        <w:rPr>
+          <w:rFonts w:ascii="Times New Roman" w:hAnsi="Times New Roman" w:cs="Times New Roman"/>
+          <w:sz w:val="24"/>
+        </w:rPr>
+        <w:t>n the other custom multi-layer</w:t>
+      </w:r>
+      <w:r>
+        <w:rPr>
+          <w:rFonts w:ascii="Times New Roman" w:hAnsi="Times New Roman" w:cs="Times New Roman"/>
+          <w:sz w:val="24"/>
+        </w:rPr>
+        <w:t xml:space="preserve"> perceptron models. </w:t>
+      </w:r>
+      <w:r>
+        <w:rPr>
+          <w:rFonts w:ascii="Times New Roman" w:hAnsi="Times New Roman" w:cs="Times New Roman"/>
+          <w:sz w:val="24"/>
+        </w:rPr>
+        <w:t>However, various factors could have yielded this result a</w:t>
+      </w:r>
+      <w:r>
+        <w:rPr>
+          <w:rFonts w:ascii="Times New Roman" w:hAnsi="Times New Roman" w:cs="Times New Roman"/>
+          <w:sz w:val="24"/>
+        </w:rPr>
+        <w:t xml:space="preserve">nd it can be concluded that </w:t>
+      </w:r>
+      <w:r>
+        <w:rPr>
+          <w:rFonts w:ascii="Times New Roman" w:hAnsi="Times New Roman" w:cs="Times New Roman"/>
+          <w:sz w:val="24"/>
+        </w:rPr>
+        <w:t xml:space="preserve">both models performed equally. </w:t>
+      </w:r>
+      <w:r>
+        <w:rPr>
+          <w:rFonts w:ascii="Times New Roman" w:hAnsi="Times New Roman" w:cs="Times New Roman"/>
+          <w:sz w:val="24"/>
+        </w:rPr>
+        <w:t>With an Accuracy of 40.2%</w:t>
+      </w:r>
+      <w:r>
+        <w:rPr>
+          <w:rFonts w:ascii="Times New Roman" w:hAnsi="Times New Roman" w:cs="Times New Roman"/>
+          <w:sz w:val="24"/>
+        </w:rPr>
+        <w:t xml:space="preserve"> and a Weighted-average F1 score of 30.4%, it still has not beaten the performance of the Top-MLP classifier trained </w:t>
+      </w:r>
+      <w:r>
+        <w:rPr>
+          <w:rFonts w:ascii="Times New Roman" w:hAnsi="Times New Roman" w:cs="Times New Roman"/>
+          <w:sz w:val="24"/>
+        </w:rPr>
+        <w:t xml:space="preserve">on word as features </w:t>
+      </w:r>
+      <w:proofErr w:type="spellStart"/>
+      <w:r>
+        <w:rPr>
+          <w:rFonts w:ascii="Times New Roman" w:hAnsi="Times New Roman" w:cs="Times New Roman"/>
+          <w:sz w:val="24"/>
+        </w:rPr>
+        <w:t>vectorized</w:t>
+      </w:r>
+      <w:proofErr w:type="spellEnd"/>
+      <w:r>
+        <w:rPr>
+          <w:rFonts w:ascii="Times New Roman" w:hAnsi="Times New Roman" w:cs="Times New Roman"/>
+          <w:sz w:val="24"/>
+        </w:rPr>
+        <w:t xml:space="preserve"> with one-hot encoding (43.5% Accuracy and 38.8% Weighted-average F1 score)</w:t>
+      </w:r>
+      <w:r>
+        <w:rPr>
+          <w:rFonts w:ascii="Times New Roman" w:hAnsi="Times New Roman" w:cs="Times New Roman"/>
+          <w:sz w:val="24"/>
+        </w:rPr>
+        <w:t xml:space="preserve"> [Table 1 and Table 3]</w:t>
+      </w:r>
+      <w:r>
+        <w:rPr>
+          <w:rFonts w:ascii="Times New Roman" w:hAnsi="Times New Roman" w:cs="Times New Roman"/>
+          <w:sz w:val="24"/>
+        </w:rPr>
+        <w:t xml:space="preserve">. </w:t>
+      </w:r>
+      <w:r>
+        <w:rPr>
+          <w:rFonts w:ascii="Times New Roman" w:hAnsi="Times New Roman" w:cs="Times New Roman"/>
+          <w:sz w:val="24"/>
+        </w:rPr>
+        <w:t>Again, the Base-MLP classifier never converged, so having a much higher maximum number of epochs might have yielded even better results.</w:t>
+      </w:r>
+      <w:r>
+        <w:rPr>
+          <w:rFonts w:ascii="Times New Roman" w:hAnsi="Times New Roman" w:cs="Times New Roman"/>
+          <w:sz w:val="24"/>
+        </w:rPr>
+        <w:t xml:space="preserve"> </w:t>
+      </w:r>
+      <w:r>
+        <w:rPr>
+          <w:rFonts w:ascii="Times New Roman" w:hAnsi="Times New Roman" w:cs="Times New Roman"/>
+          <w:sz w:val="24"/>
+        </w:rPr>
+        <w:t xml:space="preserve">The classification report also returned the same error where some classes never had </w:t>
+      </w:r>
+      <w:r>
+        <w:rPr>
+          <w:rFonts w:ascii="Times New Roman" w:hAnsi="Times New Roman" w:cs="Times New Roman"/>
+          <w:sz w:val="24"/>
+        </w:rPr>
+        <w:t>predicted samples</w:t>
+      </w:r>
+      <w:r>
+        <w:rPr>
+          <w:rFonts w:ascii="Times New Roman" w:hAnsi="Times New Roman" w:cs="Times New Roman"/>
+          <w:sz w:val="24"/>
+        </w:rPr>
+        <w:t>. This is a confirmation that the dataset imbalance is highly affecting the training process</w:t>
+      </w:r>
+      <w:r>
+        <w:rPr>
+          <w:rFonts w:ascii="Times New Roman" w:hAnsi="Times New Roman" w:cs="Times New Roman"/>
+          <w:sz w:val="24"/>
+        </w:rPr>
+        <w:t>.</w:t>
+      </w:r>
+    </w:p>
     <w:p>
       <w:pPr>
         <w:spacing w:line="276" w:lineRule="auto"/>
@@ -3779,21 +5061,7 @@
           <w:rFonts w:ascii="Times New Roman" w:hAnsi="Times New Roman" w:cs="Times New Roman"/>
           <w:sz w:val="24"/>
         </w:rPr>
-        <w:t xml:space="preserve">Here’s a table of the various </w:t>
-      </w:r>
-      <w:r>
-        <w:rPr>
-          <w:rFonts w:ascii="Times New Roman" w:hAnsi="Times New Roman" w:cs="Times New Roman"/>
-          <w:sz w:val="24"/>
-        </w:rPr>
-        <w:t>emotion</w:t>
-      </w:r>
-      <w:r>
-        <w:rPr>
-          <w:rFonts w:ascii="Times New Roman" w:hAnsi="Times New Roman" w:cs="Times New Roman"/>
-          <w:sz w:val="24"/>
-        </w:rPr>
-        <w:t xml:space="preserve"> classifiers’ performance:</w:t>
+        <w:t>Here’s a table of the various sentiment classifiers’ performance:</w:t>
       </w:r>
     </w:p>
     <w:tbl>
@@ -4058,7 +5326,7 @@
                 <w:rFonts w:ascii="Times New Roman" w:hAnsi="Times New Roman" w:cs="Times New Roman"/>
                 <w:sz w:val="24"/>
               </w:rPr>
-              <w:t>0.402</w:t>
+              <w:t>0.531</w:t>
             </w:r>
           </w:p>
         </w:tc>
@@ -4081,7 +5349,7 @@
                 <w:rFonts w:ascii="Times New Roman" w:hAnsi="Times New Roman" w:cs="Times New Roman"/>
                 <w:sz w:val="24"/>
               </w:rPr>
-              <w:t>0.169</w:t>
+              <w:t>0.469</w:t>
             </w:r>
           </w:p>
         </w:tc>
@@ -4107,7 +5375,7 @@
                 <w:rFonts w:ascii="Times New Roman" w:hAnsi="Times New Roman" w:cs="Times New Roman"/>
                 <w:sz w:val="24"/>
               </w:rPr>
-              <w:t>0.304</w:t>
+              <w:t>0.519</w:t>
             </w:r>
           </w:p>
         </w:tc>
@@ -4132,31 +5400,7 @@
               <w:rPr>
                 <w:rFonts w:ascii="Times New Roman" w:hAnsi="Times New Roman" w:cs="Times New Roman"/>
               </w:rPr>
-              <w:t xml:space="preserve">Hasn’t converged after </w:t>
-            </w:r>
-            <w:r>
-              <w:rPr>
-                <w:rFonts w:ascii="Times New Roman" w:hAnsi="Times New Roman" w:cs="Times New Roman"/>
-              </w:rPr>
-              <w:t>3</w:t>
-            </w:r>
-            <w:r>
-              <w:rPr>
-                <w:rFonts w:ascii="Times New Roman" w:hAnsi="Times New Roman" w:cs="Times New Roman"/>
-              </w:rPr>
-              <w:t xml:space="preserve"> iterations.</w:t>
-            </w:r>
-            <w:r>
-              <w:rPr>
-                <w:rFonts w:ascii="Times New Roman" w:hAnsi="Times New Roman" w:cs="Times New Roman"/>
-              </w:rPr>
-              <w:t xml:space="preserve"> Also, s</w:t>
-            </w:r>
-            <w:r>
-              <w:rPr>
-                <w:rFonts w:ascii="Times New Roman" w:hAnsi="Times New Roman" w:cs="Times New Roman"/>
-              </w:rPr>
-              <w:t>ome classes don’t have predicted samples in the classification report.</w:t>
+              <w:t>Hasn’t converged after 3 iterations.</w:t>
             </w:r>
           </w:p>
         </w:tc>
@@ -4213,8 +5457,17 @@
                 <w:rFonts w:ascii="Times New Roman" w:hAnsi="Times New Roman" w:cs="Times New Roman"/>
                 <w:sz w:val="24"/>
               </w:rPr>
-              <w:t>Activation = relu</w:t>
-            </w:r>
+              <w:t xml:space="preserve">Activation = </w:t>
+            </w:r>
+            <w:proofErr w:type="spellStart"/>
+            <w:r>
+              <w:rPr>
+                <w:rFonts w:ascii="Times New Roman" w:hAnsi="Times New Roman" w:cs="Times New Roman"/>
+                <w:sz w:val="24"/>
+              </w:rPr>
+              <w:t>relu</w:t>
+            </w:r>
+            <w:proofErr w:type="spellEnd"/>
           </w:p>
           <w:p>
             <w:pPr>
@@ -4249,7 +5502,23 @@
                 <w:rFonts w:ascii="Times New Roman" w:hAnsi="Times New Roman" w:cs="Times New Roman"/>
                 <w:sz w:val="24"/>
               </w:rPr>
-              <w:t>Max iter = 3</w:t>
+              <w:t xml:space="preserve">Max </w:t>
+            </w:r>
+            <w:proofErr w:type="spellStart"/>
+            <w:r>
+              <w:rPr>
+                <w:rFonts w:ascii="Times New Roman" w:hAnsi="Times New Roman" w:cs="Times New Roman"/>
+                <w:sz w:val="24"/>
+              </w:rPr>
+              <w:t>iter</w:t>
+            </w:r>
+            <w:proofErr w:type="spellEnd"/>
+            <w:r>
+              <w:rPr>
+                <w:rFonts w:ascii="Times New Roman" w:hAnsi="Times New Roman" w:cs="Times New Roman"/>
+                <w:sz w:val="24"/>
+              </w:rPr>
+              <w:t xml:space="preserve"> = 3</w:t>
             </w:r>
           </w:p>
           <w:p>
@@ -4288,12 +5557,21 @@
                 <w:sz w:val="24"/>
               </w:rPr>
             </w:pPr>
-            <w:r>
-              <w:rPr>
-                <w:rFonts w:ascii="Times New Roman" w:hAnsi="Times New Roman" w:cs="Times New Roman"/>
-                <w:sz w:val="24"/>
-              </w:rPr>
-              <w:t>0.398</w:t>
+          </w:p>
+          <w:p>
+            <w:pPr>
+              <w:cnfStyle w:val="000000000000" w:firstRow="0" w:lastRow="0" w:firstColumn="0" w:lastColumn="0" w:oddVBand="0" w:evenVBand="0" w:oddHBand="0" w:evenHBand="0" w:firstRowFirstColumn="0" w:firstRowLastColumn="0" w:lastRowFirstColumn="0" w:lastRowLastColumn="0"/>
+              <w:rPr>
+                <w:rFonts w:ascii="Times New Roman" w:hAnsi="Times New Roman" w:cs="Times New Roman"/>
+                <w:sz w:val="24"/>
+              </w:rPr>
+            </w:pPr>
+            <w:r>
+              <w:rPr>
+                <w:rFonts w:ascii="Times New Roman" w:hAnsi="Times New Roman" w:cs="Times New Roman"/>
+                <w:sz w:val="24"/>
+              </w:rPr>
+              <w:t>0.531</w:t>
             </w:r>
           </w:p>
         </w:tc>
@@ -4319,7 +5597,7 @@
                 <w:rFonts w:ascii="Times New Roman" w:hAnsi="Times New Roman" w:cs="Times New Roman"/>
                 <w:sz w:val="24"/>
               </w:rPr>
-              <w:t>0.152</w:t>
+              <w:t>0.466</w:t>
             </w:r>
           </w:p>
         </w:tc>
@@ -4347,7 +5625,7 @@
                 <w:rFonts w:ascii="Times New Roman" w:hAnsi="Times New Roman" w:cs="Times New Roman"/>
                 <w:sz w:val="24"/>
               </w:rPr>
-              <w:t>0.293</w:t>
+              <w:t>0.519</w:t>
             </w:r>
           </w:p>
         </w:tc>
@@ -4375,18 +5653,6 @@
                 <w:rFonts w:ascii="Times New Roman" w:hAnsi="Times New Roman" w:cs="Times New Roman"/>
               </w:rPr>
               <w:t>Hasn’t converged after 3 iterations.</w:t>
-            </w:r>
-            <w:r>
-              <w:rPr>
-                <w:rFonts w:ascii="Times New Roman" w:hAnsi="Times New Roman" w:cs="Times New Roman"/>
-              </w:rPr>
-              <w:t xml:space="preserve"> Also, s</w:t>
-            </w:r>
-            <w:r>
-              <w:rPr>
-                <w:rFonts w:ascii="Times New Roman" w:hAnsi="Times New Roman" w:cs="Times New Roman"/>
-              </w:rPr>
-              <w:t>ome classes don’t have predicted samples in the classification report.</w:t>
             </w:r>
           </w:p>
         </w:tc>
@@ -4395,13 +5661,326 @@
     <w:p>
       <w:pPr>
         <w:pStyle w:val="Lgende"/>
-        <w:rPr>
-          <w:rFonts w:ascii="Times New Roman" w:hAnsi="Times New Roman" w:cs="Times New Roman"/>
-          <w:sz w:val="24"/>
-        </w:rPr>
       </w:pPr>
       <w:r>
-        <w:t>Table 4: Emotion classifier performance (words embeddings)</w:t>
+        <w:t>Table 4</w:t>
+      </w:r>
+      <w:r>
+        <w:t xml:space="preserve">: Sentiment classifier performance (words </w:t>
+      </w:r>
+      <w:proofErr w:type="spellStart"/>
+      <w:r>
+        <w:t>embeddings</w:t>
+      </w:r>
+      <w:proofErr w:type="spellEnd"/>
+      <w:r>
+        <w:t>)</w:t>
+      </w:r>
+    </w:p>
+    <w:p>
+      <w:pPr>
+        <w:spacing w:line="276" w:lineRule="auto"/>
+        <w:ind w:firstLine="720"/>
+        <w:jc w:val="both"/>
+        <w:rPr>
+          <w:rFonts w:ascii="Times New Roman" w:hAnsi="Times New Roman" w:cs="Times New Roman"/>
+          <w:sz w:val="24"/>
+        </w:rPr>
+      </w:pPr>
+      <w:r>
+        <w:rPr>
+          <w:rFonts w:ascii="Times New Roman" w:hAnsi="Times New Roman" w:cs="Times New Roman"/>
+          <w:sz w:val="24"/>
+        </w:rPr>
+        <w:t xml:space="preserve">It can be seen </w:t>
+      </w:r>
+      <w:r>
+        <w:rPr>
+          <w:rFonts w:ascii="Times New Roman" w:hAnsi="Times New Roman" w:cs="Times New Roman"/>
+          <w:sz w:val="24"/>
+        </w:rPr>
+        <w:t xml:space="preserve">here </w:t>
+      </w:r>
+      <w:r>
+        <w:rPr>
+          <w:rFonts w:ascii="Times New Roman" w:hAnsi="Times New Roman" w:cs="Times New Roman"/>
+          <w:sz w:val="24"/>
+        </w:rPr>
+        <w:t xml:space="preserve">that the </w:t>
+      </w:r>
+      <w:r>
+        <w:rPr>
+          <w:rFonts w:ascii="Times New Roman" w:hAnsi="Times New Roman" w:cs="Times New Roman"/>
+          <w:sz w:val="24"/>
+        </w:rPr>
+        <w:t xml:space="preserve">Base-MLP and </w:t>
+      </w:r>
+      <w:r>
+        <w:rPr>
+          <w:rFonts w:ascii="Times New Roman" w:hAnsi="Times New Roman" w:cs="Times New Roman"/>
+          <w:sz w:val="24"/>
+        </w:rPr>
+        <w:t>Top-MLP classifier</w:t>
+      </w:r>
+      <w:r>
+        <w:rPr>
+          <w:rFonts w:ascii="Times New Roman" w:hAnsi="Times New Roman" w:cs="Times New Roman"/>
+          <w:sz w:val="24"/>
+        </w:rPr>
+        <w:t>s ar</w:t>
+      </w:r>
+      <w:r>
+        <w:rPr>
+          <w:rFonts w:ascii="Times New Roman" w:hAnsi="Times New Roman" w:cs="Times New Roman"/>
+          <w:sz w:val="24"/>
+        </w:rPr>
+        <w:t>e performing extremely similar</w:t>
+      </w:r>
+      <w:r>
+        <w:rPr>
+          <w:rFonts w:ascii="Times New Roman" w:hAnsi="Times New Roman" w:cs="Times New Roman"/>
+          <w:sz w:val="24"/>
+        </w:rPr>
+        <w:t xml:space="preserve"> in terms of Accuracy and F1 scores. It could have slightly varied depending on the training </w:t>
+      </w:r>
+      <w:r>
+        <w:rPr>
+          <w:rFonts w:ascii="Times New Roman" w:hAnsi="Times New Roman" w:cs="Times New Roman"/>
+          <w:sz w:val="24"/>
+        </w:rPr>
+        <w:t>samples inputted</w:t>
+      </w:r>
+      <w:r>
+        <w:rPr>
+          <w:rFonts w:ascii="Times New Roman" w:hAnsi="Times New Roman" w:cs="Times New Roman"/>
+          <w:sz w:val="24"/>
+        </w:rPr>
+        <w:t xml:space="preserve"> and the training and testing split</w:t>
+      </w:r>
+      <w:r>
+        <w:rPr>
+          <w:rFonts w:ascii="Times New Roman" w:hAnsi="Times New Roman" w:cs="Times New Roman"/>
+          <w:sz w:val="24"/>
+        </w:rPr>
+        <w:t xml:space="preserve"> ratio</w:t>
+      </w:r>
+      <w:r>
+        <w:rPr>
+          <w:rFonts w:ascii="Times New Roman" w:hAnsi="Times New Roman" w:cs="Times New Roman"/>
+          <w:sz w:val="24"/>
+        </w:rPr>
+        <w:t xml:space="preserve">, but it would still be very similar. </w:t>
+      </w:r>
+      <w:r>
+        <w:rPr>
+          <w:rFonts w:ascii="Times New Roman" w:hAnsi="Times New Roman" w:cs="Times New Roman"/>
+          <w:sz w:val="24"/>
+        </w:rPr>
+        <w:t xml:space="preserve">After analyzing the results of the various MLP classifiers trained on </w:t>
+      </w:r>
+      <w:proofErr w:type="spellStart"/>
+      <w:r>
+        <w:rPr>
+          <w:rFonts w:ascii="Times New Roman" w:hAnsi="Times New Roman" w:cs="Times New Roman"/>
+          <w:sz w:val="24"/>
+        </w:rPr>
+        <w:t>embeddings</w:t>
+      </w:r>
+      <w:proofErr w:type="spellEnd"/>
+      <w:r>
+        <w:rPr>
+          <w:rFonts w:ascii="Times New Roman" w:hAnsi="Times New Roman" w:cs="Times New Roman"/>
+          <w:sz w:val="24"/>
+        </w:rPr>
+        <w:t xml:space="preserve"> with emotion and sentiment classes, we can conclude </w:t>
+      </w:r>
+      <w:r>
+        <w:rPr>
+          <w:rFonts w:ascii="Times New Roman" w:hAnsi="Times New Roman" w:cs="Times New Roman"/>
+          <w:sz w:val="24"/>
+        </w:rPr>
+        <w:t xml:space="preserve">that the choice of parameters </w:t>
+      </w:r>
+      <w:r>
+        <w:rPr>
+          <w:rFonts w:ascii="Times New Roman" w:hAnsi="Times New Roman" w:cs="Times New Roman"/>
+          <w:sz w:val="24"/>
+        </w:rPr>
+        <w:t xml:space="preserve">might not have </w:t>
+      </w:r>
+      <w:r>
+        <w:rPr>
+          <w:rFonts w:ascii="Times New Roman" w:hAnsi="Times New Roman" w:cs="Times New Roman"/>
+          <w:sz w:val="24"/>
+        </w:rPr>
+        <w:t>huge importance</w:t>
+      </w:r>
+      <w:r>
+        <w:rPr>
+          <w:rFonts w:ascii="Times New Roman" w:hAnsi="Times New Roman" w:cs="Times New Roman"/>
+          <w:sz w:val="24"/>
+        </w:rPr>
+        <w:t xml:space="preserve"> when working with </w:t>
+      </w:r>
+      <w:proofErr w:type="spellStart"/>
+      <w:r>
+        <w:rPr>
+          <w:rFonts w:ascii="Times New Roman" w:hAnsi="Times New Roman" w:cs="Times New Roman"/>
+          <w:sz w:val="24"/>
+        </w:rPr>
+        <w:t>embeddings</w:t>
+      </w:r>
+      <w:proofErr w:type="spellEnd"/>
+      <w:r>
+        <w:rPr>
+          <w:rFonts w:ascii="Times New Roman" w:hAnsi="Times New Roman" w:cs="Times New Roman"/>
+          <w:sz w:val="24"/>
+        </w:rPr>
+        <w:t xml:space="preserve"> on </w:t>
+      </w:r>
+      <w:r>
+        <w:rPr>
+          <w:rFonts w:ascii="Times New Roman" w:hAnsi="Times New Roman" w:cs="Times New Roman"/>
+          <w:sz w:val="24"/>
+        </w:rPr>
+        <w:t xml:space="preserve">multi-layer </w:t>
+      </w:r>
+      <w:proofErr w:type="spellStart"/>
+      <w:r>
+        <w:rPr>
+          <w:rFonts w:ascii="Times New Roman" w:hAnsi="Times New Roman" w:cs="Times New Roman"/>
+          <w:sz w:val="24"/>
+        </w:rPr>
+        <w:t>perceptrons</w:t>
+      </w:r>
+      <w:proofErr w:type="spellEnd"/>
+      <w:r>
+        <w:rPr>
+          <w:rFonts w:ascii="Times New Roman" w:hAnsi="Times New Roman" w:cs="Times New Roman"/>
+          <w:sz w:val="24"/>
+        </w:rPr>
+        <w:t>.</w:t>
+      </w:r>
+      <w:r>
+        <w:rPr>
+          <w:rFonts w:ascii="Times New Roman" w:hAnsi="Times New Roman" w:cs="Times New Roman"/>
+          <w:sz w:val="24"/>
+        </w:rPr>
+        <w:t xml:space="preserve"> Indeed, the reason could </w:t>
+      </w:r>
+      <w:r>
+        <w:rPr>
+          <w:rFonts w:ascii="Times New Roman" w:hAnsi="Times New Roman" w:cs="Times New Roman"/>
+          <w:sz w:val="24"/>
+        </w:rPr>
+        <w:t xml:space="preserve">either </w:t>
+      </w:r>
+      <w:r>
+        <w:rPr>
+          <w:rFonts w:ascii="Times New Roman" w:hAnsi="Times New Roman" w:cs="Times New Roman"/>
+          <w:sz w:val="24"/>
+        </w:rPr>
+        <w:t>be that</w:t>
+      </w:r>
+      <w:r>
+        <w:rPr>
+          <w:rFonts w:ascii="Times New Roman" w:hAnsi="Times New Roman" w:cs="Times New Roman"/>
+          <w:sz w:val="24"/>
+        </w:rPr>
+        <w:t xml:space="preserve"> all the models have reached their equal peak performance on that specific dataset and that other types of classifier</w:t>
+      </w:r>
+      <w:r>
+        <w:rPr>
+          <w:rFonts w:ascii="Times New Roman" w:hAnsi="Times New Roman" w:cs="Times New Roman"/>
+          <w:sz w:val="24"/>
+        </w:rPr>
+        <w:t xml:space="preserve">s should be used, </w:t>
+      </w:r>
+      <w:r>
+        <w:rPr>
+          <w:rFonts w:ascii="Times New Roman" w:hAnsi="Times New Roman" w:cs="Times New Roman"/>
+          <w:sz w:val="24"/>
+        </w:rPr>
+        <w:t xml:space="preserve">that the </w:t>
+      </w:r>
+      <w:proofErr w:type="spellStart"/>
+      <w:r>
+        <w:rPr>
+          <w:rFonts w:ascii="Times New Roman" w:hAnsi="Times New Roman" w:cs="Times New Roman"/>
+          <w:sz w:val="24"/>
+        </w:rPr>
+        <w:t>embeddings</w:t>
+      </w:r>
+      <w:proofErr w:type="spellEnd"/>
+      <w:r>
+        <w:rPr>
+          <w:rFonts w:ascii="Times New Roman" w:hAnsi="Times New Roman" w:cs="Times New Roman"/>
+          <w:sz w:val="24"/>
+        </w:rPr>
+        <w:t xml:space="preserve"> on that specific dataset do not provide enough diversity of vectors to </w:t>
+      </w:r>
+      <w:r>
+        <w:rPr>
+          <w:rFonts w:ascii="Times New Roman" w:hAnsi="Times New Roman" w:cs="Times New Roman"/>
+          <w:sz w:val="24"/>
+        </w:rPr>
+        <w:t xml:space="preserve">yield a </w:t>
+      </w:r>
+      <w:r>
+        <w:rPr>
+          <w:rFonts w:ascii="Times New Roman" w:hAnsi="Times New Roman" w:cs="Times New Roman"/>
+          <w:sz w:val="24"/>
+        </w:rPr>
+        <w:t xml:space="preserve">meaningfully </w:t>
+      </w:r>
+      <w:r>
+        <w:rPr>
+          <w:rFonts w:ascii="Times New Roman" w:hAnsi="Times New Roman" w:cs="Times New Roman"/>
+          <w:sz w:val="24"/>
+        </w:rPr>
+        <w:t>better performing combination of parameters</w:t>
+      </w:r>
+      <w:r>
+        <w:rPr>
+          <w:rFonts w:ascii="Times New Roman" w:hAnsi="Times New Roman" w:cs="Times New Roman"/>
+          <w:sz w:val="24"/>
+        </w:rPr>
+        <w:t>, or that the pre-trained “word2vec-google-news-300” is not performing well enough</w:t>
+      </w:r>
+      <w:r>
+        <w:rPr>
+          <w:rFonts w:ascii="Times New Roman" w:hAnsi="Times New Roman" w:cs="Times New Roman"/>
+          <w:sz w:val="24"/>
+        </w:rPr>
+        <w:t xml:space="preserve">. </w:t>
+      </w:r>
+      <w:r>
+        <w:rPr>
+          <w:rFonts w:ascii="Times New Roman" w:hAnsi="Times New Roman" w:cs="Times New Roman"/>
+          <w:sz w:val="24"/>
+        </w:rPr>
+        <w:t>However, none of the classifier</w:t>
+      </w:r>
+      <w:r>
+        <w:rPr>
+          <w:rFonts w:ascii="Times New Roman" w:hAnsi="Times New Roman" w:cs="Times New Roman"/>
+          <w:sz w:val="24"/>
+        </w:rPr>
+        <w:t>s</w:t>
+      </w:r>
+      <w:r>
+        <w:rPr>
+          <w:rFonts w:ascii="Times New Roman" w:hAnsi="Times New Roman" w:cs="Times New Roman"/>
+          <w:sz w:val="24"/>
+        </w:rPr>
+        <w:t xml:space="preserve"> converged, so the results might have been very different if given way more time.</w:t>
+      </w:r>
+      <w:r>
+        <w:rPr>
+          <w:rFonts w:ascii="Times New Roman" w:hAnsi="Times New Roman" w:cs="Times New Roman"/>
+          <w:sz w:val="24"/>
+        </w:rPr>
+        <w:t xml:space="preserve"> </w:t>
       </w:r>
     </w:p>
     <w:p>
@@ -4428,35 +6007,7 @@
           <w:rFonts w:ascii="Times New Roman" w:hAnsi="Times New Roman" w:cs="Times New Roman"/>
           <w:sz w:val="24"/>
         </w:rPr>
-        <w:t xml:space="preserve">Here’s a table of the various </w:t>
-      </w:r>
-      <w:r>
-        <w:rPr>
-          <w:rFonts w:ascii="Times New Roman" w:hAnsi="Times New Roman" w:cs="Times New Roman"/>
-          <w:sz w:val="24"/>
-        </w:rPr>
-        <w:t>emotion</w:t>
-      </w:r>
-      <w:r>
-        <w:rPr>
-          <w:rFonts w:ascii="Times New Roman" w:hAnsi="Times New Roman" w:cs="Times New Roman"/>
-          <w:sz w:val="24"/>
-        </w:rPr>
-        <w:t xml:space="preserve"> classifiers’ performance</w:t>
-      </w:r>
-      <w:r>
-        <w:rPr>
-          <w:rFonts w:ascii="Times New Roman" w:hAnsi="Times New Roman" w:cs="Times New Roman"/>
-          <w:sz w:val="24"/>
-        </w:rPr>
-        <w:t xml:space="preserve"> with other pre-trained embedding models</w:t>
-      </w:r>
-      <w:r>
-        <w:rPr>
-          <w:rFonts w:ascii="Times New Roman" w:hAnsi="Times New Roman" w:cs="Times New Roman"/>
-          <w:sz w:val="24"/>
-        </w:rPr>
-        <w:t>:</w:t>
+        <w:t>Here’s a table of the various emotion classifiers’ performance with other pre-trained embedding models:</w:t>
       </w:r>
     </w:p>
     <w:tbl>
@@ -4730,8 +6281,17 @@
                 <w:rFonts w:ascii="Times New Roman" w:hAnsi="Times New Roman" w:cs="Times New Roman"/>
                 <w:sz w:val="24"/>
               </w:rPr>
-              <w:t>Activation = relu</w:t>
-            </w:r>
+              <w:t xml:space="preserve">Activation = </w:t>
+            </w:r>
+            <w:proofErr w:type="spellStart"/>
+            <w:r>
+              <w:rPr>
+                <w:rFonts w:ascii="Times New Roman" w:hAnsi="Times New Roman" w:cs="Times New Roman"/>
+                <w:sz w:val="24"/>
+              </w:rPr>
+              <w:t>relu</w:t>
+            </w:r>
+            <w:proofErr w:type="spellEnd"/>
           </w:p>
           <w:p>
             <w:pPr>
@@ -4766,7 +6326,23 @@
                 <w:rFonts w:ascii="Times New Roman" w:hAnsi="Times New Roman" w:cs="Times New Roman"/>
                 <w:sz w:val="24"/>
               </w:rPr>
-              <w:t>Max iter = 3</w:t>
+              <w:t xml:space="preserve">Max </w:t>
+            </w:r>
+            <w:proofErr w:type="spellStart"/>
+            <w:r>
+              <w:rPr>
+                <w:rFonts w:ascii="Times New Roman" w:hAnsi="Times New Roman" w:cs="Times New Roman"/>
+                <w:sz w:val="24"/>
+              </w:rPr>
+              <w:t>iter</w:t>
+            </w:r>
+            <w:proofErr w:type="spellEnd"/>
+            <w:r>
+              <w:rPr>
+                <w:rFonts w:ascii="Times New Roman" w:hAnsi="Times New Roman" w:cs="Times New Roman"/>
+                <w:sz w:val="24"/>
+              </w:rPr>
+              <w:t xml:space="preserve"> = 3</w:t>
             </w:r>
           </w:p>
           <w:p>
@@ -4970,8 +6546,17 @@
                 <w:rFonts w:ascii="Times New Roman" w:hAnsi="Times New Roman" w:cs="Times New Roman"/>
                 <w:sz w:val="24"/>
               </w:rPr>
-              <w:t>Activation = relu</w:t>
-            </w:r>
+              <w:t xml:space="preserve">Activation = </w:t>
+            </w:r>
+            <w:proofErr w:type="spellStart"/>
+            <w:r>
+              <w:rPr>
+                <w:rFonts w:ascii="Times New Roman" w:hAnsi="Times New Roman" w:cs="Times New Roman"/>
+                <w:sz w:val="24"/>
+              </w:rPr>
+              <w:t>relu</w:t>
+            </w:r>
+            <w:proofErr w:type="spellEnd"/>
           </w:p>
           <w:p>
             <w:pPr>
@@ -5006,7 +6591,23 @@
                 <w:rFonts w:ascii="Times New Roman" w:hAnsi="Times New Roman" w:cs="Times New Roman"/>
                 <w:sz w:val="24"/>
               </w:rPr>
-              <w:t>Max iter = 3</w:t>
+              <w:t xml:space="preserve">Max </w:t>
+            </w:r>
+            <w:proofErr w:type="spellStart"/>
+            <w:r>
+              <w:rPr>
+                <w:rFonts w:ascii="Times New Roman" w:hAnsi="Times New Roman" w:cs="Times New Roman"/>
+                <w:sz w:val="24"/>
+              </w:rPr>
+              <w:t>iter</w:t>
+            </w:r>
+            <w:proofErr w:type="spellEnd"/>
+            <w:r>
+              <w:rPr>
+                <w:rFonts w:ascii="Times New Roman" w:hAnsi="Times New Roman" w:cs="Times New Roman"/>
+                <w:sz w:val="24"/>
+              </w:rPr>
+              <w:t xml:space="preserve"> = 3</w:t>
             </w:r>
           </w:p>
           <w:p>
@@ -5083,14 +6684,7 @@
                 <w:rFonts w:ascii="Times New Roman" w:hAnsi="Times New Roman" w:cs="Times New Roman"/>
                 <w:sz w:val="24"/>
               </w:rPr>
-              <w:t>0.</w:t>
-            </w:r>
-            <w:r>
-              <w:rPr>
-                <w:rFonts w:ascii="Times New Roman" w:hAnsi="Times New Roman" w:cs="Times New Roman"/>
-                <w:sz w:val="24"/>
-              </w:rPr>
-              <w:t>08</w:t>
+              <w:t>0.08</w:t>
             </w:r>
           </w:p>
         </w:tc>
@@ -5118,14 +6712,7 @@
                 <w:rFonts w:ascii="Times New Roman" w:hAnsi="Times New Roman" w:cs="Times New Roman"/>
                 <w:sz w:val="24"/>
               </w:rPr>
-              <w:t>0</w:t>
-            </w:r>
-            <w:r>
-              <w:rPr>
-                <w:rFonts w:ascii="Times New Roman" w:hAnsi="Times New Roman" w:cs="Times New Roman"/>
-                <w:sz w:val="24"/>
-              </w:rPr>
-              <w:t>.23</w:t>
+              <w:t>0.23</w:t>
             </w:r>
           </w:p>
         </w:tc>
@@ -5167,16 +6754,15 @@
         </w:rPr>
       </w:pPr>
       <w:r>
-        <w:t>Table 5</w:t>
-      </w:r>
-      <w:r>
-        <w:t>: Emotion classifier performance (</w:t>
-      </w:r>
-      <w:r>
-        <w:t>embeddings with other pre-trained models</w:t>
-      </w:r>
-      <w:r>
-        <w:t>)</w:t>
+        <w:t>Table 5: Emotion classifier performance (</w:t>
+      </w:r>
+      <w:proofErr w:type="spellStart"/>
+      <w:r>
+        <w:t>embeddings</w:t>
+      </w:r>
+      <w:proofErr w:type="spellEnd"/>
+      <w:r>
+        <w:t xml:space="preserve"> with other pre-trained models)</w:t>
       </w:r>
     </w:p>
     <w:p>
@@ -5203,21 +6789,7 @@
           <w:rFonts w:ascii="Times New Roman" w:hAnsi="Times New Roman" w:cs="Times New Roman"/>
           <w:sz w:val="24"/>
         </w:rPr>
-        <w:t xml:space="preserve">Here’s a table of the various </w:t>
-      </w:r>
-      <w:r>
-        <w:rPr>
-          <w:rFonts w:ascii="Times New Roman" w:hAnsi="Times New Roman" w:cs="Times New Roman"/>
-          <w:sz w:val="24"/>
-        </w:rPr>
-        <w:t>sentiment</w:t>
-      </w:r>
-      <w:r>
-        <w:rPr>
-          <w:rFonts w:ascii="Times New Roman" w:hAnsi="Times New Roman" w:cs="Times New Roman"/>
-          <w:sz w:val="24"/>
-        </w:rPr>
-        <w:t xml:space="preserve"> classifiers’ performance with other pre-trained embedding models:</w:t>
+        <w:t>Here’s a table of the various sentiment classifiers’ performance with other pre-trained embedding models:</w:t>
       </w:r>
     </w:p>
     <w:tbl>
@@ -5491,8 +7063,17 @@
                 <w:rFonts w:ascii="Times New Roman" w:hAnsi="Times New Roman" w:cs="Times New Roman"/>
                 <w:sz w:val="24"/>
               </w:rPr>
-              <w:t>Activation = relu</w:t>
-            </w:r>
+              <w:t xml:space="preserve">Activation = </w:t>
+            </w:r>
+            <w:proofErr w:type="spellStart"/>
+            <w:r>
+              <w:rPr>
+                <w:rFonts w:ascii="Times New Roman" w:hAnsi="Times New Roman" w:cs="Times New Roman"/>
+                <w:sz w:val="24"/>
+              </w:rPr>
+              <w:t>relu</w:t>
+            </w:r>
+            <w:proofErr w:type="spellEnd"/>
           </w:p>
           <w:p>
             <w:pPr>
@@ -5527,7 +7108,23 @@
                 <w:rFonts w:ascii="Times New Roman" w:hAnsi="Times New Roman" w:cs="Times New Roman"/>
                 <w:sz w:val="24"/>
               </w:rPr>
-              <w:t>Max iter = 3</w:t>
+              <w:t xml:space="preserve">Max </w:t>
+            </w:r>
+            <w:proofErr w:type="spellStart"/>
+            <w:r>
+              <w:rPr>
+                <w:rFonts w:ascii="Times New Roman" w:hAnsi="Times New Roman" w:cs="Times New Roman"/>
+                <w:sz w:val="24"/>
+              </w:rPr>
+              <w:t>iter</w:t>
+            </w:r>
+            <w:proofErr w:type="spellEnd"/>
+            <w:r>
+              <w:rPr>
+                <w:rFonts w:ascii="Times New Roman" w:hAnsi="Times New Roman" w:cs="Times New Roman"/>
+                <w:sz w:val="24"/>
+              </w:rPr>
+              <w:t xml:space="preserve"> = 3</w:t>
             </w:r>
           </w:p>
           <w:p>
@@ -5738,8 +7335,17 @@
                 <w:rFonts w:ascii="Times New Roman" w:hAnsi="Times New Roman" w:cs="Times New Roman"/>
                 <w:sz w:val="24"/>
               </w:rPr>
-              <w:t>Activation = relu</w:t>
-            </w:r>
+              <w:t xml:space="preserve">Activation = </w:t>
+            </w:r>
+            <w:proofErr w:type="spellStart"/>
+            <w:r>
+              <w:rPr>
+                <w:rFonts w:ascii="Times New Roman" w:hAnsi="Times New Roman" w:cs="Times New Roman"/>
+                <w:sz w:val="24"/>
+              </w:rPr>
+              <w:t>relu</w:t>
+            </w:r>
+            <w:proofErr w:type="spellEnd"/>
           </w:p>
           <w:p>
             <w:pPr>
@@ -5774,7 +7380,23 @@
                 <w:rFonts w:ascii="Times New Roman" w:hAnsi="Times New Roman" w:cs="Times New Roman"/>
                 <w:sz w:val="24"/>
               </w:rPr>
-              <w:t>Max iter = 3</w:t>
+              <w:t xml:space="preserve">Max </w:t>
+            </w:r>
+            <w:proofErr w:type="spellStart"/>
+            <w:r>
+              <w:rPr>
+                <w:rFonts w:ascii="Times New Roman" w:hAnsi="Times New Roman" w:cs="Times New Roman"/>
+                <w:sz w:val="24"/>
+              </w:rPr>
+              <w:t>iter</w:t>
+            </w:r>
+            <w:proofErr w:type="spellEnd"/>
+            <w:r>
+              <w:rPr>
+                <w:rFonts w:ascii="Times New Roman" w:hAnsi="Times New Roman" w:cs="Times New Roman"/>
+                <w:sz w:val="24"/>
+              </w:rPr>
+              <w:t xml:space="preserve"> = 3</w:t>
             </w:r>
           </w:p>
           <w:p>
@@ -5844,14 +7466,7 @@
                 <w:rFonts w:ascii="Times New Roman" w:hAnsi="Times New Roman" w:cs="Times New Roman"/>
                 <w:sz w:val="24"/>
               </w:rPr>
-              <w:t>0.</w:t>
-            </w:r>
-            <w:r>
-              <w:rPr>
-                <w:rFonts w:ascii="Times New Roman" w:hAnsi="Times New Roman" w:cs="Times New Roman"/>
-                <w:sz w:val="24"/>
-              </w:rPr>
-              <w:t>02</w:t>
+              <w:t>0.02</w:t>
             </w:r>
           </w:p>
         </w:tc>
@@ -5879,14 +7494,7 @@
                 <w:rFonts w:ascii="Times New Roman" w:hAnsi="Times New Roman" w:cs="Times New Roman"/>
                 <w:sz w:val="24"/>
               </w:rPr>
-              <w:t>0</w:t>
-            </w:r>
-            <w:r>
-              <w:rPr>
-                <w:rFonts w:ascii="Times New Roman" w:hAnsi="Times New Roman" w:cs="Times New Roman"/>
-                <w:sz w:val="24"/>
-              </w:rPr>
-              <w:t>.5</w:t>
+              <w:t>0.5</w:t>
             </w:r>
           </w:p>
         </w:tc>
@@ -5928,16 +7536,15 @@
         </w:rPr>
       </w:pPr>
       <w:r>
-        <w:t>Table 6</w:t>
-      </w:r>
-      <w:r>
-        <w:t xml:space="preserve">: </w:t>
-      </w:r>
-      <w:r>
-        <w:t>Sentiment</w:t>
-      </w:r>
-      <w:r>
-        <w:t xml:space="preserve"> classifier performance (embeddings with other pre-trained models)</w:t>
+        <w:t>Table 6: Sentiment classifier performance (</w:t>
+      </w:r>
+      <w:proofErr w:type="spellStart"/>
+      <w:r>
+        <w:t>embeddings</w:t>
+      </w:r>
+      <w:proofErr w:type="spellEnd"/>
+      <w:r>
+        <w:t xml:space="preserve"> with other pre-trained models)</w:t>
       </w:r>
     </w:p>
     <w:p>
@@ -5959,16 +7566,291 @@
           <w:sz w:val="24"/>
         </w:rPr>
       </w:pPr>
-    </w:p>
-    <w:p>
-      <w:pPr>
-        <w:spacing w:line="276" w:lineRule="auto"/>
-        <w:jc w:val="both"/>
-        <w:rPr>
-          <w:rFonts w:ascii="Times New Roman" w:hAnsi="Times New Roman" w:cs="Times New Roman"/>
-          <w:sz w:val="24"/>
-        </w:rPr>
-      </w:pPr>
+      <w:r>
+        <w:rPr>
+          <w:rFonts w:ascii="Times New Roman" w:hAnsi="Times New Roman" w:cs="Times New Roman"/>
+          <w:sz w:val="24"/>
+        </w:rPr>
+        <w:t xml:space="preserve">After running various experiments on the same classifiers but using different pre-trained </w:t>
+      </w:r>
+      <w:proofErr w:type="spellStart"/>
+      <w:r>
+        <w:rPr>
+          <w:rFonts w:ascii="Times New Roman" w:hAnsi="Times New Roman" w:cs="Times New Roman"/>
+          <w:sz w:val="24"/>
+        </w:rPr>
+        <w:t>embeddings</w:t>
+      </w:r>
+      <w:proofErr w:type="spellEnd"/>
+      <w:r>
+        <w:rPr>
+          <w:rFonts w:ascii="Times New Roman" w:hAnsi="Times New Roman" w:cs="Times New Roman"/>
+          <w:sz w:val="24"/>
+        </w:rPr>
+        <w:t xml:space="preserve"> models, we can see that the choice of pre-trained </w:t>
+      </w:r>
+      <w:proofErr w:type="spellStart"/>
+      <w:r>
+        <w:rPr>
+          <w:rFonts w:ascii="Times New Roman" w:hAnsi="Times New Roman" w:cs="Times New Roman"/>
+          <w:sz w:val="24"/>
+        </w:rPr>
+        <w:t>embeddings</w:t>
+      </w:r>
+      <w:proofErr w:type="spellEnd"/>
+      <w:r>
+        <w:rPr>
+          <w:rFonts w:ascii="Times New Roman" w:hAnsi="Times New Roman" w:cs="Times New Roman"/>
+          <w:sz w:val="24"/>
+        </w:rPr>
+        <w:t xml:space="preserve"> model has a real impact on the MLP classification performance.</w:t>
+      </w:r>
+      <w:r>
+        <w:rPr>
+          <w:rFonts w:ascii="Times New Roman" w:hAnsi="Times New Roman" w:cs="Times New Roman"/>
+          <w:sz w:val="24"/>
+        </w:rPr>
+        <w:t xml:space="preserve"> Indeed, for the emotion dataset, the “</w:t>
+      </w:r>
+      <w:r>
+        <w:rPr>
+          <w:rFonts w:ascii="Times New Roman" w:hAnsi="Times New Roman" w:cs="Times New Roman"/>
+          <w:sz w:val="24"/>
+        </w:rPr>
+        <w:t>word2vec-google-news-300</w:t>
+      </w:r>
+      <w:r>
+        <w:rPr>
+          <w:rFonts w:ascii="Times New Roman" w:hAnsi="Times New Roman" w:cs="Times New Roman"/>
+          <w:sz w:val="24"/>
+        </w:rPr>
+        <w:t>” yields a Weight</w:t>
+      </w:r>
+      <w:r>
+        <w:rPr>
+          <w:rFonts w:ascii="Times New Roman" w:hAnsi="Times New Roman" w:cs="Times New Roman"/>
+          <w:sz w:val="24"/>
+        </w:rPr>
+        <w:t xml:space="preserve">ed-average F1 score double </w:t>
+      </w:r>
+      <w:r>
+        <w:rPr>
+          <w:rFonts w:ascii="Times New Roman" w:hAnsi="Times New Roman" w:cs="Times New Roman"/>
+          <w:sz w:val="24"/>
+        </w:rPr>
+        <w:t>that of the “</w:t>
+      </w:r>
+      <w:r>
+        <w:rPr>
+          <w:rFonts w:ascii="Times New Roman" w:hAnsi="Times New Roman" w:cs="Times New Roman"/>
+          <w:sz w:val="24"/>
+        </w:rPr>
+        <w:t>glove-wiki-gigaword-200</w:t>
+      </w:r>
+      <w:r>
+        <w:rPr>
+          <w:rFonts w:ascii="Times New Roman" w:hAnsi="Times New Roman" w:cs="Times New Roman"/>
+          <w:sz w:val="24"/>
+        </w:rPr>
+        <w:t>” and “</w:t>
+      </w:r>
+      <w:r>
+        <w:rPr>
+          <w:rFonts w:ascii="Times New Roman" w:hAnsi="Times New Roman" w:cs="Times New Roman"/>
+          <w:sz w:val="24"/>
+        </w:rPr>
+        <w:t>glove-twitter-50</w:t>
+      </w:r>
+      <w:r>
+        <w:rPr>
+          <w:rFonts w:ascii="Times New Roman" w:hAnsi="Times New Roman" w:cs="Times New Roman"/>
+          <w:sz w:val="24"/>
+        </w:rPr>
+        <w:t xml:space="preserve">”. This probably means that the greater the </w:t>
+      </w:r>
+      <w:r>
+        <w:rPr>
+          <w:rFonts w:ascii="Times New Roman" w:hAnsi="Times New Roman" w:cs="Times New Roman"/>
+          <w:sz w:val="24"/>
+        </w:rPr>
+        <w:t>dimension</w:t>
+      </w:r>
+      <w:r>
+        <w:rPr>
+          <w:rFonts w:ascii="Times New Roman" w:hAnsi="Times New Roman" w:cs="Times New Roman"/>
+          <w:sz w:val="24"/>
+        </w:rPr>
+        <w:t xml:space="preserve"> of the </w:t>
+      </w:r>
+      <w:proofErr w:type="spellStart"/>
+      <w:r>
+        <w:rPr>
+          <w:rFonts w:ascii="Times New Roman" w:hAnsi="Times New Roman" w:cs="Times New Roman"/>
+          <w:sz w:val="24"/>
+        </w:rPr>
+        <w:t>embeddings</w:t>
+      </w:r>
+      <w:proofErr w:type="spellEnd"/>
+      <w:r>
+        <w:rPr>
+          <w:rFonts w:ascii="Times New Roman" w:hAnsi="Times New Roman" w:cs="Times New Roman"/>
+          <w:sz w:val="24"/>
+        </w:rPr>
+        <w:t xml:space="preserve"> vector, the better the result</w:t>
+      </w:r>
+      <w:r>
+        <w:rPr>
+          <w:rFonts w:ascii="Times New Roman" w:hAnsi="Times New Roman" w:cs="Times New Roman"/>
+          <w:sz w:val="24"/>
+        </w:rPr>
+        <w:t>.</w:t>
+      </w:r>
+      <w:r>
+        <w:rPr>
+          <w:rFonts w:ascii="Times New Roman" w:hAnsi="Times New Roman" w:cs="Times New Roman"/>
+          <w:sz w:val="24"/>
+        </w:rPr>
+        <w:t xml:space="preserve"> Another reason for that high-</w:t>
+      </w:r>
+      <w:r>
+        <w:rPr>
+          <w:rFonts w:ascii="Times New Roman" w:hAnsi="Times New Roman" w:cs="Times New Roman"/>
+          <w:sz w:val="24"/>
+        </w:rPr>
+        <w:t xml:space="preserve">performance difference might be the quality of the pre-trained </w:t>
+      </w:r>
+      <w:proofErr w:type="spellStart"/>
+      <w:r>
+        <w:rPr>
+          <w:rFonts w:ascii="Times New Roman" w:hAnsi="Times New Roman" w:cs="Times New Roman"/>
+          <w:sz w:val="24"/>
+        </w:rPr>
+        <w:t>embeddings</w:t>
+      </w:r>
+      <w:proofErr w:type="spellEnd"/>
+      <w:r>
+        <w:rPr>
+          <w:rFonts w:ascii="Times New Roman" w:hAnsi="Times New Roman" w:cs="Times New Roman"/>
+          <w:sz w:val="24"/>
+        </w:rPr>
+        <w:t xml:space="preserve"> model. Indeed, the </w:t>
+      </w:r>
+      <w:r>
+        <w:rPr>
+          <w:rFonts w:ascii="Times New Roman" w:hAnsi="Times New Roman" w:cs="Times New Roman"/>
+          <w:sz w:val="24"/>
+        </w:rPr>
+        <w:t>word2vec-google-news-300</w:t>
+      </w:r>
+      <w:r>
+        <w:rPr>
+          <w:rFonts w:ascii="Times New Roman" w:hAnsi="Times New Roman" w:cs="Times New Roman"/>
+          <w:sz w:val="24"/>
+        </w:rPr>
+        <w:t xml:space="preserve"> model has been trained on 3,000,000 records while the </w:t>
+      </w:r>
+      <w:r>
+        <w:rPr>
+          <w:rFonts w:ascii="Times New Roman" w:hAnsi="Times New Roman" w:cs="Times New Roman"/>
+          <w:sz w:val="24"/>
+        </w:rPr>
+        <w:t>glove-twitter-50</w:t>
+      </w:r>
+      <w:r>
+        <w:rPr>
+          <w:rFonts w:ascii="Times New Roman" w:hAnsi="Times New Roman" w:cs="Times New Roman"/>
+          <w:sz w:val="24"/>
+        </w:rPr>
+        <w:t xml:space="preserve"> and </w:t>
+      </w:r>
+      <w:r>
+        <w:rPr>
+          <w:rFonts w:ascii="Times New Roman" w:hAnsi="Times New Roman" w:cs="Times New Roman"/>
+          <w:sz w:val="24"/>
+        </w:rPr>
+        <w:t>glove-wiki-gigaword-200</w:t>
+      </w:r>
+      <w:r>
+        <w:rPr>
+          <w:rFonts w:ascii="Times New Roman" w:hAnsi="Times New Roman" w:cs="Times New Roman"/>
+          <w:sz w:val="24"/>
+        </w:rPr>
+        <w:t xml:space="preserve"> models were trained on 1,193,000 and 400,000 records respectively.</w:t>
+      </w:r>
+      <w:r>
+        <w:rPr>
+          <w:rFonts w:ascii="Times New Roman" w:hAnsi="Times New Roman" w:cs="Times New Roman"/>
+          <w:sz w:val="24"/>
+        </w:rPr>
+        <w:t xml:space="preserve"> This</w:t>
+      </w:r>
+      <w:r>
+        <w:rPr>
+          <w:rFonts w:ascii="Times New Roman" w:hAnsi="Times New Roman" w:cs="Times New Roman"/>
+          <w:sz w:val="24"/>
+        </w:rPr>
+        <w:t xml:space="preserve"> is a clear indicator that </w:t>
+      </w:r>
+      <w:r>
+        <w:rPr>
+          <w:rFonts w:ascii="Times New Roman" w:hAnsi="Times New Roman" w:cs="Times New Roman"/>
+          <w:sz w:val="24"/>
+        </w:rPr>
+        <w:t xml:space="preserve">a larger training set on an </w:t>
+      </w:r>
+      <w:proofErr w:type="spellStart"/>
+      <w:r>
+        <w:rPr>
+          <w:rFonts w:ascii="Times New Roman" w:hAnsi="Times New Roman" w:cs="Times New Roman"/>
+          <w:sz w:val="24"/>
+        </w:rPr>
+        <w:t>embeddings</w:t>
+      </w:r>
+      <w:proofErr w:type="spellEnd"/>
+      <w:r>
+        <w:rPr>
+          <w:rFonts w:ascii="Times New Roman" w:hAnsi="Times New Roman" w:cs="Times New Roman"/>
+          <w:sz w:val="24"/>
+        </w:rPr>
+        <w:t xml:space="preserve"> model directly </w:t>
+      </w:r>
+      <w:r>
+        <w:rPr>
+          <w:rFonts w:ascii="Times New Roman" w:hAnsi="Times New Roman" w:cs="Times New Roman"/>
+          <w:sz w:val="24"/>
+        </w:rPr>
+        <w:t>produces</w:t>
+      </w:r>
+      <w:r>
+        <w:rPr>
+          <w:rFonts w:ascii="Times New Roman" w:hAnsi="Times New Roman" w:cs="Times New Roman"/>
+          <w:sz w:val="24"/>
+        </w:rPr>
+        <w:t xml:space="preserve"> a</w:t>
+      </w:r>
+      <w:r>
+        <w:rPr>
+          <w:rFonts w:ascii="Times New Roman" w:hAnsi="Times New Roman" w:cs="Times New Roman"/>
+          <w:sz w:val="24"/>
+        </w:rPr>
+        <w:t xml:space="preserve"> better-</w:t>
+      </w:r>
+      <w:bookmarkStart w:id="0" w:name="_GoBack"/>
+      <w:bookmarkEnd w:id="0"/>
+      <w:r>
+        <w:rPr>
+          <w:rFonts w:ascii="Times New Roman" w:hAnsi="Times New Roman" w:cs="Times New Roman"/>
+          <w:sz w:val="24"/>
+        </w:rPr>
+        <w:t>performing multi-layer perceptron</w:t>
+      </w:r>
+      <w:r>
+        <w:rPr>
+          <w:rFonts w:ascii="Times New Roman" w:hAnsi="Times New Roman" w:cs="Times New Roman"/>
+          <w:sz w:val="24"/>
+        </w:rPr>
+        <w:t>.</w:t>
+      </w:r>
     </w:p>
     <w:p>
       <w:pPr>
@@ -6416,7 +8298,7 @@
   <w:style w:type="paragraph" w:default="1" w:styleId="Normal">
     <w:name w:val="Normal"/>
     <w:qFormat/>
-    <w:rsid w:val="004568F5"/>
+    <w:rsid w:val="007C1F13"/>
   </w:style>
   <w:style w:type="character" w:default="1" w:styleId="Policepardfaut">
     <w:name w:val="Default Paragraph Font"/>
@@ -7053,7 +8935,7 @@
 </file>
 
 <file path=customXml/itemProps1.xml><?xml version="1.0" encoding="utf-8"?>
-<ds:datastoreItem xmlns:ds="http://schemas.openxmlformats.org/officeDocument/2006/customXml" ds:itemID="{376741E2-FCE5-4FF7-A7F2-E3027ED76F69}">
+<ds:datastoreItem xmlns:ds="http://schemas.openxmlformats.org/officeDocument/2006/customXml" ds:itemID="{06783138-07FD-4366-8FAF-FD941755E499}">
   <ds:schemaRefs>
     <ds:schemaRef ds:uri="http://schemas.openxmlformats.org/officeDocument/2006/bibliography"/>
   </ds:schemaRefs>

</xml_diff>